<commit_message>
Animations + criteres done
</commit_message>
<xml_diff>
--- a/2W5-Énoncé TP3.docx
+++ b/2W5-Énoncé TP3.docx
@@ -192,12 +192,14 @@
         <w:rPr>
           <w:sz w:val="24"/>
           <w:szCs w:val="24"/>
+          <w:highlight w:val="yellow"/>
         </w:rPr>
       </w:pPr>
       <w:r>
         <w:rPr>
           <w:sz w:val="24"/>
           <w:szCs w:val="24"/>
+          <w:highlight w:val="yellow"/>
         </w:rPr>
         <w:t xml:space="preserve">Cette </w:t>
       </w:r>
@@ -205,6 +207,7 @@
         <w:rPr>
           <w:sz w:val="24"/>
           <w:szCs w:val="24"/>
+          <w:highlight w:val="yellow"/>
         </w:rPr>
         <w:t>deuxième</w:t>
       </w:r>
@@ -212,6 +215,7 @@
         <w:rPr>
           <w:sz w:val="24"/>
           <w:szCs w:val="24"/>
+          <w:highlight w:val="yellow"/>
         </w:rPr>
         <w:t xml:space="preserve"> partie du </w:t>
       </w:r>
@@ -221,6 +225,7 @@
           <w:bCs/>
           <w:sz w:val="24"/>
           <w:szCs w:val="24"/>
+          <w:highlight w:val="yellow"/>
         </w:rPr>
         <w:t>TP</w:t>
       </w:r>
@@ -230,6 +235,7 @@
           <w:bCs/>
           <w:sz w:val="24"/>
           <w:szCs w:val="24"/>
+          <w:highlight w:val="yellow"/>
         </w:rPr>
         <w:t>3</w:t>
       </w:r>
@@ -239,6 +245,7 @@
           <w:bCs/>
           <w:sz w:val="24"/>
           <w:szCs w:val="24"/>
+          <w:highlight w:val="yellow"/>
         </w:rPr>
         <w:t xml:space="preserve"> (Projet)</w:t>
       </w:r>
@@ -246,6 +253,7 @@
         <w:rPr>
           <w:sz w:val="24"/>
           <w:szCs w:val="24"/>
+          <w:highlight w:val="yellow"/>
         </w:rPr>
         <w:t xml:space="preserve"> doit être remise avant le </w:t>
       </w:r>
@@ -308,6 +316,7 @@
         <w:rPr>
           <w:sz w:val="24"/>
           <w:szCs w:val="24"/>
+          <w:highlight w:val="yellow"/>
         </w:rPr>
         <w:t>.</w:t>
       </w:r>
@@ -315,6 +324,7 @@
         <w:rPr>
           <w:sz w:val="24"/>
           <w:szCs w:val="24"/>
+          <w:highlight w:val="yellow"/>
         </w:rPr>
         <w:t xml:space="preserve"> </w:t>
       </w:r>
@@ -325,6 +335,7 @@
         <w:rPr>
           <w:sz w:val="24"/>
           <w:szCs w:val="24"/>
+          <w:highlight w:val="yellow"/>
         </w:rPr>
       </w:pPr>
     </w:p>
@@ -334,12 +345,14 @@
         <w:rPr>
           <w:sz w:val="24"/>
           <w:szCs w:val="24"/>
+          <w:highlight w:val="yellow"/>
         </w:rPr>
       </w:pPr>
       <w:r>
         <w:rPr>
           <w:sz w:val="24"/>
           <w:szCs w:val="24"/>
+          <w:highlight w:val="yellow"/>
         </w:rPr>
         <w:t>Notez que pour que le TP3 fonctionne, vous devez avoir complété le TP2 !</w:t>
       </w:r>
@@ -350,6 +363,7 @@
         <w:rPr>
           <w:sz w:val="24"/>
           <w:szCs w:val="24"/>
+          <w:highlight w:val="yellow"/>
         </w:rPr>
       </w:pPr>
     </w:p>
@@ -359,6 +373,7 @@
         <w:rPr>
           <w:sz w:val="24"/>
           <w:szCs w:val="24"/>
+          <w:highlight w:val="yellow"/>
         </w:rPr>
       </w:pPr>
     </w:p>
@@ -368,6 +383,7 @@
         <w:rPr>
           <w:sz w:val="24"/>
           <w:szCs w:val="24"/>
+          <w:highlight w:val="yellow"/>
         </w:rPr>
       </w:pPr>
       <w:r>
@@ -375,6 +391,7 @@
           <w:noProof/>
           <w:sz w:val="24"/>
           <w:szCs w:val="24"/>
+          <w:highlight w:val="yellow"/>
         </w:rPr>
         <w:drawing>
           <wp:anchor distT="0" distB="0" distL="114300" distR="114300" simplePos="0" relativeHeight="251660303" behindDoc="1" locked="0" layoutInCell="1" allowOverlap="1" wp14:anchorId="646FFABF" wp14:editId="36F35D96">
@@ -437,86 +454,81 @@
           <w:color w:val="FFFFFF" w:themeColor="background1"/>
           <w:sz w:val="32"/>
           <w:szCs w:val="32"/>
-        </w:rPr>
-        <w:t>Étape</w:t>
+          <w:highlight w:val="yellow"/>
+        </w:rPr>
+        <w:t>Étape 3</w:t>
       </w:r>
       <w:r>
         <w:rPr>
           <w:color w:val="FFFFFF" w:themeColor="background1"/>
           <w:sz w:val="32"/>
           <w:szCs w:val="32"/>
-        </w:rPr>
-        <w:t xml:space="preserve"> </w:t>
+          <w:highlight w:val="yellow"/>
+        </w:rPr>
+        <w:t>.2</w:t>
       </w:r>
       <w:r>
         <w:rPr>
           <w:color w:val="FFFFFF" w:themeColor="background1"/>
           <w:sz w:val="32"/>
           <w:szCs w:val="32"/>
-        </w:rPr>
-        <w:t>3</w:t>
+          <w:highlight w:val="yellow"/>
+        </w:rPr>
+        <w:t xml:space="preserve"> - Recherche </w:t>
       </w:r>
       <w:r>
         <w:rPr>
           <w:color w:val="FFFFFF" w:themeColor="background1"/>
           <w:sz w:val="32"/>
           <w:szCs w:val="32"/>
-        </w:rPr>
-        <w:t>.2</w:t>
-      </w:r>
+          <w:highlight w:val="yellow"/>
+        </w:rPr>
+        <w:t>(</w:t>
+      </w:r>
+      <w:proofErr w:type="spellStart"/>
       <w:r>
         <w:rPr>
           <w:color w:val="FFFFFF" w:themeColor="background1"/>
           <w:sz w:val="32"/>
           <w:szCs w:val="32"/>
-        </w:rPr>
-        <w:t xml:space="preserve"> -</w:t>
-      </w:r>
+          <w:highlight w:val="yellow"/>
+        </w:rPr>
+        <w:t>LinQ</w:t>
+      </w:r>
+      <w:proofErr w:type="spellEnd"/>
       <w:r>
         <w:rPr>
           <w:color w:val="FFFFFF" w:themeColor="background1"/>
           <w:sz w:val="32"/>
           <w:szCs w:val="32"/>
-        </w:rPr>
-        <w:t xml:space="preserve"> </w:t>
+          <w:highlight w:val="yellow"/>
+        </w:rPr>
+        <w:t xml:space="preserve">) </w:t>
       </w:r>
       <w:r>
         <w:rPr>
           <w:color w:val="FFFFFF" w:themeColor="background1"/>
           <w:sz w:val="32"/>
           <w:szCs w:val="32"/>
-        </w:rPr>
-        <w:t xml:space="preserve">Recherche </w:t>
+          <w:highlight w:val="yellow"/>
+        </w:rPr>
+        <w:t>et routage par attribut (R1</w:t>
       </w:r>
       <w:r>
         <w:rPr>
           <w:color w:val="FFFFFF" w:themeColor="background1"/>
           <w:sz w:val="32"/>
           <w:szCs w:val="32"/>
-        </w:rPr>
-        <w:t xml:space="preserve">(LinQ) </w:t>
+          <w:highlight w:val="yellow"/>
+        </w:rPr>
+        <w:t>5</w:t>
       </w:r>
       <w:r>
         <w:rPr>
           <w:color w:val="FFFFFF" w:themeColor="background1"/>
           <w:sz w:val="32"/>
           <w:szCs w:val="32"/>
-        </w:rPr>
-        <w:t>et routage par attribut (R1</w:t>
-      </w:r>
-      <w:r>
-        <w:rPr>
-          <w:color w:val="FFFFFF" w:themeColor="background1"/>
-          <w:sz w:val="32"/>
-          <w:szCs w:val="32"/>
-        </w:rPr>
-        <w:t>5</w:t>
-      </w:r>
-      <w:r>
-        <w:rPr>
-          <w:color w:val="FFFFFF" w:themeColor="background1"/>
-          <w:sz w:val="32"/>
-          <w:szCs w:val="32"/>
+          <w:highlight w:val="yellow"/>
         </w:rPr>
         <w:t xml:space="preserve"> à R18)</w:t>
       </w:r>
@@ -527,12 +539,13 @@
         <w:rPr>
           <w:sz w:val="24"/>
           <w:szCs w:val="24"/>
+          <w:highlight w:val="yellow"/>
         </w:rPr>
       </w:pPr>
     </w:p>
     <w:p>
       <w:pPr>
-        <w:pStyle w:val="ListParagraph"/>
+        <w:pStyle w:val="Paragraphedeliste"/>
         <w:numPr>
           <w:ilvl w:val="0"/>
           <w:numId w:val="8"/>
@@ -547,6 +560,7 @@
           <w:bCs/>
           <w:sz w:val="32"/>
           <w:szCs w:val="32"/>
+          <w:highlight w:val="yellow"/>
         </w:rPr>
       </w:pPr>
       <w:r>
@@ -555,6 +569,7 @@
           <w:bCs/>
           <w:sz w:val="32"/>
           <w:szCs w:val="32"/>
+          <w:highlight w:val="yellow"/>
         </w:rPr>
         <w:t>RENDRE LA RECHERCHE FONCTIONNELLE (2</w:t>
       </w:r>
@@ -564,6 +579,7 @@
           <w:bCs/>
           <w:sz w:val="32"/>
           <w:szCs w:val="32"/>
+          <w:highlight w:val="yellow"/>
           <w:vertAlign w:val="superscript"/>
         </w:rPr>
         <w:t>e</w:t>
@@ -574,6 +590,7 @@
           <w:bCs/>
           <w:sz w:val="32"/>
           <w:szCs w:val="32"/>
+          <w:highlight w:val="yellow"/>
         </w:rPr>
         <w:t xml:space="preserve"> partie </w:t>
       </w:r>
@@ -589,6 +606,7 @@
           <w:bCs/>
           <w:sz w:val="32"/>
           <w:szCs w:val="32"/>
+          <w:highlight w:val="yellow"/>
         </w:rPr>
         <mc:AlternateContent>
           <mc:Choice Requires="w16se">
@@ -605,6 +623,7 @@
           <w:bCs/>
           <w:sz w:val="32"/>
           <w:szCs w:val="32"/>
+          <w:highlight w:val="yellow"/>
         </w:rPr>
         <w:t>)</w:t>
       </w:r>
@@ -615,6 +634,7 @@
         <w:rPr>
           <w:sz w:val="24"/>
           <w:szCs w:val="24"/>
+          <w:highlight w:val="yellow"/>
         </w:rPr>
       </w:pPr>
       <w:r>
@@ -623,6 +643,7 @@
           <w:bCs/>
           <w:sz w:val="24"/>
           <w:szCs w:val="24"/>
+          <w:highlight w:val="yellow"/>
         </w:rPr>
         <w:t>RÉALISER LA RECHERCHE D’ENFANTS</w:t>
       </w:r>
@@ -631,60 +652,93 @@
       <w:pPr>
         <w:spacing w:line="360" w:lineRule="auto"/>
         <w:jc w:val="both"/>
-      </w:pPr>
-      <w:r>
-        <w:t>Bravo! À ce stade-ci l’affichage de la vue fonctionne bien! Cependant, il reste encore du travail pour rendre le bouton « Rechercher » fonctionnel!</w:t>
-      </w:r>
-      <w:r>
-        <w:t xml:space="preserve"> Nous allons ajouter une </w:t>
-      </w:r>
-      <w:r>
-        <w:t xml:space="preserve">nouvelle action dans le contrôleur </w:t>
-      </w:r>
-      <w:r>
-        <w:t>Enfant</w:t>
-      </w:r>
-      <w:r>
-        <w:t xml:space="preserve">Controller afin de pouvoir </w:t>
-      </w:r>
-      <w:r>
-        <w:t>lancer une recherche</w:t>
-      </w:r>
-      <w:r>
-        <w:t xml:space="preserve"> </w:t>
-      </w:r>
-      <w:r>
-        <w:t>basée les propriétés d’un objet « CritereRechercheViewModel » qui sera généré à partir des informations transmis</w:t>
-      </w:r>
-      <w:r>
+        <w:rPr>
+          <w:highlight w:val="yellow"/>
+        </w:rPr>
+      </w:pPr>
+      <w:r>
+        <w:rPr>
+          <w:highlight w:val="yellow"/>
+        </w:rPr>
+        <w:t xml:space="preserve">Bravo! À ce stade-ci l’affichage de la vue fonctionne bien! Cependant, il reste encore du travail pour rendre le bouton « Rechercher » fonctionnel! Nous allons ajouter une nouvelle action dans le contrôleur </w:t>
+      </w:r>
+      <w:proofErr w:type="spellStart"/>
+      <w:r>
+        <w:rPr>
+          <w:highlight w:val="yellow"/>
+        </w:rPr>
+        <w:t>EnfantController</w:t>
+      </w:r>
+      <w:proofErr w:type="spellEnd"/>
+      <w:r>
+        <w:rPr>
+          <w:highlight w:val="yellow"/>
+        </w:rPr>
+        <w:t xml:space="preserve"> afin de pouvoir lancer une recherche basée les propriétés d’un objet « </w:t>
+      </w:r>
+      <w:proofErr w:type="spellStart"/>
+      <w:r>
+        <w:rPr>
+          <w:highlight w:val="yellow"/>
+        </w:rPr>
+        <w:t>CritereRechercheViewModel</w:t>
+      </w:r>
+      <w:proofErr w:type="spellEnd"/>
+      <w:r>
+        <w:rPr>
+          <w:highlight w:val="yellow"/>
+        </w:rPr>
+        <w:t> » qui sera généré à partir des informations transmis</w:t>
+      </w:r>
+      <w:r>
+        <w:rPr>
+          <w:highlight w:val="yellow"/>
+        </w:rPr>
         <w:t>es</w:t>
       </w:r>
       <w:r>
-        <w:t xml:space="preserve"> par le formulaire de recherche. Nommez cette action « Filtrer » au niveau du contrôleur</w:t>
-      </w:r>
-      <w:r>
-        <w:t xml:space="preserve">. Cette action </w:t>
-      </w:r>
-      <w:r>
-        <w:t xml:space="preserve">« /Enfant/Filtrer » </w:t>
-      </w:r>
-      <w:r>
-        <w:t>devra être appel</w:t>
-      </w:r>
-      <w:r>
-        <w:t>é</w:t>
-      </w:r>
-      <w:r>
+        <w:rPr>
+          <w:highlight w:val="yellow"/>
+        </w:rPr>
+        <w:t xml:space="preserve"> par le formulaire de recherche. Nommez cette action « Filtrer » au niveau du contrôleur. Cette action « /Enfant/Filtrer » devra être appelé</w:t>
+      </w:r>
+      <w:r>
+        <w:rPr>
+          <w:highlight w:val="yellow"/>
+        </w:rPr>
         <w:t>e</w:t>
       </w:r>
       <w:r>
+        <w:rPr>
+          <w:highlight w:val="yellow"/>
+        </w:rPr>
         <w:t xml:space="preserve"> à la suite d’un clic dans le formulaire de recherche sur le bouton « Rechercher ». L’action devra être appelé</w:t>
       </w:r>
       <w:r>
+        <w:rPr>
+          <w:highlight w:val="yellow"/>
+        </w:rPr>
         <w:t>e</w:t>
       </w:r>
       <w:r>
-        <w:t xml:space="preserve"> à l’aide d’un GET. Modifier les 2 propriétés de l’élément &lt;form&gt; en conséquence!</w:t>
+        <w:rPr>
+          <w:highlight w:val="yellow"/>
+        </w:rPr>
+        <w:t xml:space="preserve"> à l’aide d’un GET. Modifier les 2 propriétés de l’élément &lt;</w:t>
+      </w:r>
+      <w:proofErr w:type="spellStart"/>
+      <w:r>
+        <w:rPr>
+          <w:highlight w:val="yellow"/>
+        </w:rPr>
+        <w:t>form</w:t>
+      </w:r>
+      <w:proofErr w:type="spellEnd"/>
+      <w:r>
+        <w:rPr>
+          <w:highlight w:val="yellow"/>
+        </w:rPr>
+        <w:t>&gt; en conséquence!</w:t>
       </w:r>
     </w:p>
     <w:p>
@@ -693,12 +747,14 @@
         <w:rPr>
           <w:b/>
           <w:bCs/>
+          <w:highlight w:val="yellow"/>
         </w:rPr>
       </w:pPr>
       <w:r>
         <w:rPr>
           <w:b/>
           <w:bCs/>
+          <w:highlight w:val="yellow"/>
         </w:rPr>
         <w:t xml:space="preserve">SUGGESTION NUMÉRO #1 </w:t>
       </w:r>
@@ -706,28 +762,29 @@
     <w:p>
       <w:pPr>
         <w:spacing w:line="360" w:lineRule="auto"/>
-      </w:pPr>
-      <w:r>
-        <w:t>Voici la structure de départ suggér</w:t>
-      </w:r>
-      <w:r>
-        <w:t>é</w:t>
-      </w:r>
-      <w:r>
-        <w:t xml:space="preserve"> pour l’action</w:t>
-      </w:r>
-      <w:r>
-        <w:t xml:space="preserve"> avec quelques commentaires.</w:t>
+        <w:rPr>
+          <w:highlight w:val="yellow"/>
+        </w:rPr>
+      </w:pPr>
+      <w:r>
+        <w:rPr>
+          <w:highlight w:val="yellow"/>
+        </w:rPr>
+        <w:t>Voici la structure de départ suggéré pour l’action avec quelques commentaires.</w:t>
       </w:r>
     </w:p>
     <w:p>
       <w:pPr>
         <w:spacing w:line="360" w:lineRule="auto"/>
         <w:jc w:val="center"/>
+        <w:rPr>
+          <w:highlight w:val="yellow"/>
+        </w:rPr>
       </w:pPr>
       <w:r>
         <w:rPr>
           <w:noProof/>
+          <w:highlight w:val="yellow"/>
         </w:rPr>
         <w:drawing>
           <wp:inline distT="0" distB="0" distL="0" distR="0" wp14:anchorId="1BB0FC86" wp14:editId="07326E25">
@@ -767,9 +824,31 @@
       </w:r>
     </w:p>
     <w:p>
-      <w:r>
+      <w:pPr>
+        <w:rPr>
+          <w:highlight w:val="yellow"/>
+        </w:rPr>
+      </w:pPr>
+      <w:r>
+        <w:rPr>
+          <w:highlight w:val="yellow"/>
+        </w:rPr>
         <w:lastRenderedPageBreak/>
-        <w:t>N’hésitez pas à utilisez LINQ et des IF!</w:t>
+        <w:t xml:space="preserve">N’hésitez pas à </w:t>
+      </w:r>
+      <w:proofErr w:type="spellStart"/>
+      <w:r>
+        <w:rPr>
+          <w:highlight w:val="yellow"/>
+        </w:rPr>
+        <w:t>utilisez</w:t>
+      </w:r>
+      <w:proofErr w:type="spellEnd"/>
+      <w:r>
+        <w:rPr>
+          <w:highlight w:val="yellow"/>
+        </w:rPr>
+        <w:t xml:space="preserve"> LINQ et des IF!</w:t>
       </w:r>
     </w:p>
     <w:p>
@@ -778,28 +857,16 @@
         <w:rPr>
           <w:b/>
           <w:bCs/>
+          <w:highlight w:val="yellow"/>
         </w:rPr>
       </w:pPr>
       <w:r>
         <w:rPr>
           <w:b/>
           <w:bCs/>
-        </w:rPr>
-        <w:t>SUGGESTION NUMÉRO #</w:t>
-      </w:r>
-      <w:r>
-        <w:rPr>
-          <w:b/>
-          <w:bCs/>
-        </w:rPr>
-        <w:t>2</w:t>
-      </w:r>
-      <w:r>
-        <w:rPr>
-          <w:b/>
-          <w:bCs/>
-        </w:rPr>
-        <w:t xml:space="preserve"> </w:t>
+          <w:highlight w:val="yellow"/>
+        </w:rPr>
+        <w:t xml:space="preserve">SUGGESTION NUMÉRO #2 </w:t>
       </w:r>
     </w:p>
     <w:p>
@@ -807,40 +874,10 @@
         <w:spacing w:line="360" w:lineRule="auto"/>
       </w:pPr>
       <w:r>
-        <w:t>NE TENTEZ PAS DE LES RÉALISER TOU</w:t>
-      </w:r>
-      <w:r>
-        <w:t>T</w:t>
-      </w:r>
-      <w:r>
-        <w:t xml:space="preserve"> D’UN COUP</w:t>
-      </w:r>
-      <w:r>
-        <w:t xml:space="preserve">! </w:t>
-      </w:r>
-      <w:r>
-        <w:t xml:space="preserve"> </w:t>
-      </w:r>
-      <w:r>
-        <w:t>E</w:t>
-      </w:r>
-      <w:r>
-        <w:t xml:space="preserve">t </w:t>
-      </w:r>
-      <w:r>
-        <w:t xml:space="preserve">n’attendez surtout pas à </w:t>
-      </w:r>
-      <w:r>
-        <w:t>la fin pour tester! Teste</w:t>
-      </w:r>
-      <w:r>
-        <w:t>z</w:t>
-      </w:r>
-      <w:r>
-        <w:t xml:space="preserve"> au fur et à mesure le bon fonctionnement des critères. N’hésitez pas à utiliser des points d’arrêt </w:t>
-      </w:r>
-      <w:r>
-        <w:t>et déboguer pas-à-pas si nécessaire pour observer le contenu de vos variables!</w:t>
+        <w:rPr>
+          <w:highlight w:val="yellow"/>
+        </w:rPr>
+        <w:t>NE TENTEZ PAS DE LES RÉALISER TOUT D’UN COUP!  Et n’attendez surtout pas à la fin pour tester! Testez au fur et à mesure le bon fonctionnement des critères. N’hésitez pas à utiliser des points d’arrêt et déboguer pas-à-pas si nécessaire pour observer le contenu de vos variables!</w:t>
       </w:r>
     </w:p>
     <w:p>
@@ -872,7 +909,15 @@
         </w:rPr>
       </w:pPr>
       <w:r>
-        <w:t>Si la séquence d’enfants dans la vue « Recherche.cshtml » ne contient pas d’éléments (c’est une liste vide), la vue doit afficher un message sympathique à l’utilisateur de votre choix. Les champs de recherche doivent rester visibles.</w:t>
+        <w:t>Si la séquence d’enfants dans la vue « </w:t>
+      </w:r>
+      <w:proofErr w:type="spellStart"/>
+      <w:r>
+        <w:t>Recherche.cshtml</w:t>
+      </w:r>
+      <w:proofErr w:type="spellEnd"/>
+      <w:r>
+        <w:t> » ne contient pas d’éléments (c’est une liste vide), la vue doit afficher un message sympathique à l’utilisateur de votre choix. Les champs de recherche doivent rester visibles.</w:t>
       </w:r>
       <w:r>
         <w:tab/>
@@ -1240,7 +1285,7 @@
     </w:p>
     <w:p>
       <w:pPr>
-        <w:pStyle w:val="Heading1"/>
+        <w:pStyle w:val="Titre1"/>
       </w:pPr>
       <w:r>
         <w:t>CRÉER UN CONTRÔLEUR POUR LA GESTION DES ENFANTS</w:t>
@@ -1251,7 +1296,15 @@
         <w:spacing w:line="360" w:lineRule="auto"/>
       </w:pPr>
       <w:r>
-        <w:t>Nous allons créer un nouveau contrôleur nommé « GestionEnfantController ». Ce contrôleur va servir à la gestion des enfants. Il va servir à supprimer des entités enfants! Utilisez l’assistant pour créer le contrôleur (prenez le modèle « Contrôleur MVC avec des actions de lectures/écritures »).</w:t>
+        <w:t>Nous allons créer un nouveau contrôleur nommé « </w:t>
+      </w:r>
+      <w:proofErr w:type="spellStart"/>
+      <w:r>
+        <w:t>GestionEnfantController</w:t>
+      </w:r>
+      <w:proofErr w:type="spellEnd"/>
+      <w:r>
+        <w:t> ». Ce contrôleur va servir à la gestion des enfants. Il va servir à supprimer des entités enfants! Utilisez l’assistant pour créer le contrôleur (prenez le modèle « Contrôleur MVC avec des actions de lectures/écritures »).</w:t>
       </w:r>
     </w:p>
     <w:p>
@@ -1304,10 +1357,26 @@
         <w:t>L’assistant à créer le contrôleur pour vous! Il l’a créé avec plusieurs actions. Supprimer l’action « Index »</w:t>
       </w:r>
       <w:r>
-        <w:t xml:space="preserve">, l’action « Create », </w:t>
-      </w:r>
-      <w:r>
-        <w:t xml:space="preserve">l’action « Details » et les actions « Edit », conservez </w:t>
+        <w:t>, l’action « </w:t>
+      </w:r>
+      <w:proofErr w:type="spellStart"/>
+      <w:r>
+        <w:t>Create</w:t>
+      </w:r>
+      <w:proofErr w:type="spellEnd"/>
+      <w:r>
+        <w:t xml:space="preserve"> », </w:t>
+      </w:r>
+      <w:r>
+        <w:t>l’action « Details » et les actions « </w:t>
+      </w:r>
+      <w:proofErr w:type="spellStart"/>
+      <w:r>
+        <w:t>Edit</w:t>
+      </w:r>
+      <w:proofErr w:type="spellEnd"/>
+      <w:r>
+        <w:t xml:space="preserve"> », conservez </w:t>
       </w:r>
       <w:r>
         <w:t>l’</w:t>
@@ -1316,7 +1385,15 @@
         <w:t>action</w:t>
       </w:r>
       <w:r>
-        <w:t xml:space="preserve"> « Delete »</w:t>
+        <w:t xml:space="preserve"> « </w:t>
+      </w:r>
+      <w:proofErr w:type="spellStart"/>
+      <w:r>
+        <w:t>Delete</w:t>
+      </w:r>
+      <w:proofErr w:type="spellEnd"/>
+      <w:r>
+        <w:t> »</w:t>
       </w:r>
       <w:r>
         <w:t xml:space="preserve">. Nous </w:t>
@@ -1381,8 +1458,9 @@
           <w:szCs w:val="21"/>
           <w:lang w:eastAsia="fr-CA"/>
         </w:rPr>
-        <w:t>_V</w:t>
-      </w:r>
+        <w:t>_</w:t>
+      </w:r>
+      <w:proofErr w:type="spellStart"/>
       <w:r>
         <w:rPr>
           <w:rFonts w:ascii="Segoe UI" w:eastAsia="Times New Roman" w:hAnsi="Segoe UI" w:cs="Segoe UI"/>
@@ -1390,7 +1468,7 @@
           <w:szCs w:val="21"/>
           <w:lang w:eastAsia="fr-CA"/>
         </w:rPr>
-        <w:t>i</w:t>
+        <w:t>V</w:t>
       </w:r>
       <w:r>
         <w:rPr>
@@ -1399,7 +1477,7 @@
           <w:szCs w:val="21"/>
           <w:lang w:eastAsia="fr-CA"/>
         </w:rPr>
-        <w:t>ewImports.cshtml</w:t>
+        <w:t>i</w:t>
       </w:r>
       <w:r>
         <w:rPr>
@@ -1408,12 +1486,42 @@
           <w:szCs w:val="21"/>
           <w:lang w:eastAsia="fr-CA"/>
         </w:rPr>
-        <w:t xml:space="preserve"> » qui se trouve à la racine du dossier « View » la directive permettant l’utilisation des tags helpers dans les vues. </w:t>
+        <w:t>ewImports.cshtml</w:t>
+      </w:r>
+      <w:proofErr w:type="spellEnd"/>
+      <w:r>
+        <w:rPr>
+          <w:rFonts w:ascii="Segoe UI" w:eastAsia="Times New Roman" w:hAnsi="Segoe UI" w:cs="Segoe UI"/>
+          <w:sz w:val="21"/>
+          <w:szCs w:val="21"/>
+          <w:lang w:eastAsia="fr-CA"/>
+        </w:rPr>
+        <w:t> » qui se trouve à la racine du dossier « </w:t>
+      </w:r>
+      <w:proofErr w:type="spellStart"/>
+      <w:r>
+        <w:rPr>
+          <w:rFonts w:ascii="Segoe UI" w:eastAsia="Times New Roman" w:hAnsi="Segoe UI" w:cs="Segoe UI"/>
+          <w:sz w:val="21"/>
+          <w:szCs w:val="21"/>
+          <w:lang w:eastAsia="fr-CA"/>
+        </w:rPr>
+        <w:t>View</w:t>
+      </w:r>
+      <w:proofErr w:type="spellEnd"/>
+      <w:r>
+        <w:rPr>
+          <w:rFonts w:ascii="Segoe UI" w:eastAsia="Times New Roman" w:hAnsi="Segoe UI" w:cs="Segoe UI"/>
+          <w:sz w:val="21"/>
+          <w:szCs w:val="21"/>
+          <w:lang w:eastAsia="fr-CA"/>
+        </w:rPr>
+        <w:t xml:space="preserve"> » la directive permettant l’utilisation des tags helpers dans les vues. </w:t>
       </w:r>
     </w:p>
     <w:p>
       <w:pPr>
-        <w:pStyle w:val="Heading1"/>
+        <w:pStyle w:val="Titre1"/>
       </w:pPr>
       <w:r>
         <w:t>SUPPRIMER UN ENFANT</w:t>
@@ -1421,7 +1529,7 @@
     </w:p>
     <w:p>
       <w:pPr>
-        <w:pStyle w:val="Heading2"/>
+        <w:pStyle w:val="Titre2"/>
         <w:ind w:left="426"/>
       </w:pPr>
       <w:r>
@@ -1437,18 +1545,74 @@
       </w:r>
       <w:r>
         <w:br/>
-        <w:t>Cette vue devra correspondre à l’action « delete » de votre contrôleur « GestionEnfantController ».</w:t>
+        <w:t>Cette vue devra correspondre à l’action « </w:t>
+      </w:r>
+      <w:proofErr w:type="spellStart"/>
+      <w:r>
+        <w:t>delete</w:t>
+      </w:r>
+      <w:proofErr w:type="spellEnd"/>
+      <w:r>
+        <w:t> » de votre contrôleur « </w:t>
+      </w:r>
+      <w:proofErr w:type="spellStart"/>
+      <w:r>
+        <w:t>GestionEnfantController</w:t>
+      </w:r>
+      <w:proofErr w:type="spellEnd"/>
+      <w:r>
+        <w:t> ».</w:t>
       </w:r>
       <w:r>
         <w:br/>
       </w:r>
       <w:r>
         <w:br/>
-        <w:t>La vue générée devrait être présente dans le dossier « View/GestionEnfant/Delete.cshtml »</w:t>
+        <w:t>La vue générée devrait être présente dans le dossier « </w:t>
+      </w:r>
+      <w:proofErr w:type="spellStart"/>
+      <w:r>
+        <w:t>View</w:t>
+      </w:r>
+      <w:proofErr w:type="spellEnd"/>
+      <w:r>
+        <w:t>/</w:t>
+      </w:r>
+      <w:proofErr w:type="spellStart"/>
+      <w:r>
+        <w:t>GestionEnfant</w:t>
+      </w:r>
+      <w:proofErr w:type="spellEnd"/>
+      <w:r>
+        <w:t>/</w:t>
+      </w:r>
+      <w:proofErr w:type="spellStart"/>
+      <w:r>
+        <w:t>Delete.cshtml</w:t>
+      </w:r>
+      <w:proofErr w:type="spellEnd"/>
+      <w:r>
+        <w:t> »</w:t>
       </w:r>
       <w:r>
         <w:br/>
-        <w:t>Vous devriez y avoir accès en tapant l’URL : /GestionEnfant/Delete/{ID}</w:t>
+        <w:t>Vous devriez y avoir accès en tapant l’URL : /</w:t>
+      </w:r>
+      <w:proofErr w:type="spellStart"/>
+      <w:r>
+        <w:t>GestionEnfant</w:t>
+      </w:r>
+      <w:proofErr w:type="spellEnd"/>
+      <w:r>
+        <w:t>/</w:t>
+      </w:r>
+      <w:proofErr w:type="spellStart"/>
+      <w:r>
+        <w:t>Delete</w:t>
+      </w:r>
+      <w:proofErr w:type="spellEnd"/>
+      <w:r>
+        <w:t>/{ID}</w:t>
       </w:r>
     </w:p>
     <w:p>
@@ -1458,7 +1622,7 @@
     </w:p>
     <w:p>
       <w:pPr>
-        <w:pStyle w:val="Heading2"/>
+        <w:pStyle w:val="Titre2"/>
         <w:numPr>
           <w:ilvl w:val="1"/>
           <w:numId w:val="23"/>
@@ -1566,7 +1730,7 @@
     </w:p>
     <w:p>
       <w:pPr>
-        <w:pStyle w:val="ListParagraph"/>
+        <w:pStyle w:val="Paragraphedeliste"/>
         <w:numPr>
           <w:ilvl w:val="0"/>
           <w:numId w:val="21"/>
@@ -1579,7 +1743,7 @@
     </w:p>
     <w:p>
       <w:pPr>
-        <w:pStyle w:val="ListParagraph"/>
+        <w:pStyle w:val="Paragraphedeliste"/>
         <w:numPr>
           <w:ilvl w:val="0"/>
           <w:numId w:val="21"/>
@@ -1598,7 +1762,7 @@
     </w:p>
     <w:p>
       <w:pPr>
-        <w:pStyle w:val="ListParagraph"/>
+        <w:pStyle w:val="Paragraphedeliste"/>
         <w:numPr>
           <w:ilvl w:val="0"/>
           <w:numId w:val="21"/>
@@ -1623,7 +1787,15 @@
         <w:t xml:space="preserve"> </w:t>
       </w:r>
       <w:r>
-        <w:t>le bouton « Delete »</w:t>
+        <w:t>le bouton « </w:t>
+      </w:r>
+      <w:proofErr w:type="spellStart"/>
+      <w:r>
+        <w:t>Delete</w:t>
+      </w:r>
+      <w:proofErr w:type="spellEnd"/>
+      <w:r>
+        <w:t> »</w:t>
       </w:r>
       <w:r>
         <w:t xml:space="preserve"> afin qu’il </w:t>
@@ -1632,8 +1804,45 @@
         <w:t>affiche le texte « Supprimer » et renommez le message « </w:t>
       </w:r>
       <w:r>
-        <w:t>Are you sure you want to delete this</w:t>
-      </w:r>
+        <w:t xml:space="preserve">Are </w:t>
+      </w:r>
+      <w:proofErr w:type="spellStart"/>
+      <w:r>
+        <w:t>you</w:t>
+      </w:r>
+      <w:proofErr w:type="spellEnd"/>
+      <w:r>
+        <w:t xml:space="preserve"> sure </w:t>
+      </w:r>
+      <w:proofErr w:type="spellStart"/>
+      <w:r>
+        <w:t>you</w:t>
+      </w:r>
+      <w:proofErr w:type="spellEnd"/>
+      <w:r>
+        <w:t xml:space="preserve"> </w:t>
+      </w:r>
+      <w:proofErr w:type="spellStart"/>
+      <w:r>
+        <w:t>want</w:t>
+      </w:r>
+      <w:proofErr w:type="spellEnd"/>
+      <w:r>
+        <w:t xml:space="preserve"> to </w:t>
+      </w:r>
+      <w:proofErr w:type="spellStart"/>
+      <w:r>
+        <w:t>delete</w:t>
+      </w:r>
+      <w:proofErr w:type="spellEnd"/>
+      <w:r>
+        <w:t xml:space="preserve"> </w:t>
+      </w:r>
+      <w:proofErr w:type="spellStart"/>
+      <w:r>
+        <w:t>this</w:t>
+      </w:r>
+      <w:proofErr w:type="spellEnd"/>
       <w:r>
         <w:t>? » par autre chose. R</w:t>
       </w:r>
@@ -1655,7 +1864,7 @@
     </w:p>
     <w:p>
       <w:pPr>
-        <w:pStyle w:val="Heading2"/>
+        <w:pStyle w:val="Titre2"/>
         <w:ind w:left="426"/>
       </w:pPr>
       <w:r>
@@ -1773,7 +1982,7 @@
     </w:p>
     <w:p>
       <w:pPr>
-        <w:pStyle w:val="Heading2"/>
+        <w:pStyle w:val="Titre2"/>
         <w:ind w:left="426" w:right="-425"/>
       </w:pPr>
       <w:r>
@@ -1795,6 +2004,7 @@
         </w:rPr>
         <w:t>La méthode « </w:t>
       </w:r>
+      <w:proofErr w:type="spellStart"/>
       <w:r>
         <w:rPr>
           <w:b/>
@@ -1802,6 +2012,7 @@
         </w:rPr>
         <w:t>HttpGet</w:t>
       </w:r>
+      <w:proofErr w:type="spellEnd"/>
       <w:r>
         <w:rPr>
           <w:b/>
@@ -1815,7 +2026,23 @@
         <w:spacing w:line="360" w:lineRule="auto"/>
       </w:pPr>
       <w:r>
-        <w:t>Adapter la méthode « GET » de l’action « Delete » du contrôleur « GestionEnfantController » afin de récupérer l’entité enfant associé</w:t>
+        <w:t>Adapter la méthode « GET » de l’action « </w:t>
+      </w:r>
+      <w:proofErr w:type="spellStart"/>
+      <w:r>
+        <w:t>Delete</w:t>
+      </w:r>
+      <w:proofErr w:type="spellEnd"/>
+      <w:r>
+        <w:t> » du contrôleur « </w:t>
+      </w:r>
+      <w:proofErr w:type="spellStart"/>
+      <w:r>
+        <w:t>GestionEnfantController</w:t>
+      </w:r>
+      <w:proofErr w:type="spellEnd"/>
+      <w:r>
+        <w:t> » afin de récupérer l’entité enfant associé</w:t>
       </w:r>
       <w:r>
         <w:t>e</w:t>
@@ -1827,8 +2054,21 @@
         <w:t xml:space="preserve">ne </w:t>
       </w:r>
       <w:r>
-        <w:t xml:space="preserve">possède cet identifiant affiché à l’utilisateur la vue « NotFound »  </w:t>
-      </w:r>
+        <w:t>possède cet identifiant affiché à l’utilisateur la vue « </w:t>
+      </w:r>
+      <w:proofErr w:type="spellStart"/>
+      <w:r>
+        <w:t>NotFound</w:t>
+      </w:r>
+      <w:proofErr w:type="spellEnd"/>
+      <w:r>
+        <w:t> </w:t>
+      </w:r>
+      <w:proofErr w:type="gramStart"/>
+      <w:r>
+        <w:t xml:space="preserve">»  </w:t>
+      </w:r>
+      <w:proofErr w:type="spellStart"/>
       <w:r>
         <w:rPr>
           <w:b/>
@@ -1836,6 +2076,8 @@
         </w:rPr>
         <w:t>P.s.</w:t>
       </w:r>
+      <w:proofErr w:type="spellEnd"/>
+      <w:proofErr w:type="gramEnd"/>
       <w:r>
         <w:t xml:space="preserve"> </w:t>
       </w:r>
@@ -1843,7 +2085,31 @@
         <w:t>P</w:t>
       </w:r>
       <w:r>
-        <w:t>ensez à mettre cette vue dans le dossier « Shared » afin qu’à la fois le contrôleur GestionEnfantController et EnfantController puisse l’utilisez.</w:t>
+        <w:t>ensez à mettre cette vue dans le dossier « </w:t>
+      </w:r>
+      <w:proofErr w:type="spellStart"/>
+      <w:r>
+        <w:t>Shared</w:t>
+      </w:r>
+      <w:proofErr w:type="spellEnd"/>
+      <w:r>
+        <w:t xml:space="preserve"> » afin qu’à la fois le contrôleur </w:t>
+      </w:r>
+      <w:proofErr w:type="spellStart"/>
+      <w:r>
+        <w:t>GestionEnfantController</w:t>
+      </w:r>
+      <w:proofErr w:type="spellEnd"/>
+      <w:r>
+        <w:t xml:space="preserve"> et </w:t>
+      </w:r>
+      <w:proofErr w:type="spellStart"/>
+      <w:r>
+        <w:t>EnfantController</w:t>
+      </w:r>
+      <w:proofErr w:type="spellEnd"/>
+      <w:r>
+        <w:t xml:space="preserve"> puisse l’utilisez.</w:t>
       </w:r>
     </w:p>
     <w:p>
@@ -1868,6 +2134,7 @@
         </w:rPr>
         <w:t>La méthode « </w:t>
       </w:r>
+      <w:proofErr w:type="spellStart"/>
       <w:r>
         <w:rPr>
           <w:b/>
@@ -1875,6 +2142,7 @@
         </w:rPr>
         <w:t>HttpPost</w:t>
       </w:r>
+      <w:proofErr w:type="spellEnd"/>
       <w:r>
         <w:rPr>
           <w:b/>
@@ -1890,16 +2158,29 @@
       <w:r>
         <w:t>Adapter la méthode « POST » de l’action « </w:t>
       </w:r>
-      <w:r>
-        <w:t>Delete </w:t>
-      </w:r>
-      <w:r>
-        <w:t>» du contrôleur « GestionEnfantController » afin que celle-ci puisse faire deux choses. Premièrement, retirer l’enfant de la liste des enfants de son parent. Deuxièmement, retirer l’enfant de la liste des enfants de la base de données. Vous devez prendre en considération les points suivants dans votre code :</w:t>
+      <w:proofErr w:type="spellStart"/>
+      <w:r>
+        <w:t>Delete</w:t>
+      </w:r>
+      <w:proofErr w:type="spellEnd"/>
+      <w:r>
+        <w:t> </w:t>
+      </w:r>
+      <w:r>
+        <w:t>» du contrôleur « </w:t>
+      </w:r>
+      <w:proofErr w:type="spellStart"/>
+      <w:r>
+        <w:t>GestionEnfantController</w:t>
+      </w:r>
+      <w:proofErr w:type="spellEnd"/>
+      <w:r>
+        <w:t> » afin que celle-ci puisse faire deux choses. Premièrement, retirer l’enfant de la liste des enfants de son parent. Deuxièmement, retirer l’enfant de la liste des enfants de la base de données. Vous devez prendre en considération les points suivants dans votre code :</w:t>
       </w:r>
     </w:p>
     <w:p>
       <w:pPr>
-        <w:pStyle w:val="ListParagraph"/>
+        <w:pStyle w:val="Paragraphedeliste"/>
         <w:numPr>
           <w:ilvl w:val="1"/>
           <w:numId w:val="20"/>
@@ -1919,7 +2200,7 @@
     </w:p>
     <w:p>
       <w:pPr>
-        <w:pStyle w:val="ListParagraph"/>
+        <w:pStyle w:val="Paragraphedeliste"/>
         <w:numPr>
           <w:ilvl w:val="1"/>
           <w:numId w:val="20"/>
@@ -1927,13 +2208,29 @@
         <w:spacing w:after="160" w:line="360" w:lineRule="auto"/>
       </w:pPr>
       <w:r>
-        <w:t>Sur l’enfant obtenu à l’aide de la requête LINQ plus tôt, fait en sorte d’accéder à son parent à l’aide de la propriété correspondant, puis accéder à la liste des enfants de ce parent. Sur cette liste, appeler la méthode « remove » et pass</w:t>
+        <w:t>Sur l’enfant obtenu à l’aide de la requête LINQ plus tôt, fait en sorte d’accéder à son parent à l’aide de la propriété correspondant, puis accéder à la liste des enfants de ce parent. Sur cette liste, appeler la méthode « </w:t>
+      </w:r>
+      <w:proofErr w:type="spellStart"/>
+      <w:r>
+        <w:t>remove</w:t>
+      </w:r>
+      <w:proofErr w:type="spellEnd"/>
+      <w:r>
+        <w:t> » et pass</w:t>
       </w:r>
       <w:r>
         <w:t>er</w:t>
       </w:r>
       <w:r>
-        <w:t xml:space="preserve"> l’enfant obtenu à l’aide de la requête LINQ. Cela aura pour effet de supprimer l’enfant de la liste des enfants du parent. (voici un exemple) </w:t>
+        <w:t xml:space="preserve"> l’enfant obtenu à l’aide de la requête LINQ. Cela aura pour effet de supprimer l’enfant de la liste des enfants du parent. (</w:t>
+      </w:r>
+      <w:proofErr w:type="gramStart"/>
+      <w:r>
+        <w:t>voici</w:t>
+      </w:r>
+      <w:proofErr w:type="gramEnd"/>
+      <w:r>
+        <w:t xml:space="preserve"> un exemple) </w:t>
       </w:r>
       <w:r>
         <w:rPr>
@@ -1978,7 +2275,7 @@
     </w:p>
     <w:p>
       <w:pPr>
-        <w:pStyle w:val="ListParagraph"/>
+        <w:pStyle w:val="Paragraphedeliste"/>
         <w:numPr>
           <w:ilvl w:val="1"/>
           <w:numId w:val="20"/>
@@ -1992,12 +2289,20 @@
         <w:t>s</w:t>
       </w:r>
       <w:r>
-        <w:t xml:space="preserve"> un « remove » de l’enfant obtenu à l’aide de la requête LINQ plus tôt.</w:t>
+        <w:t xml:space="preserve"> un « </w:t>
+      </w:r>
+      <w:proofErr w:type="spellStart"/>
+      <w:r>
+        <w:t>remove</w:t>
+      </w:r>
+      <w:proofErr w:type="spellEnd"/>
+      <w:r>
+        <w:t> » de l’enfant obtenu à l’aide de la requête LINQ plus tôt.</w:t>
       </w:r>
     </w:p>
     <w:p>
       <w:pPr>
-        <w:pStyle w:val="ListParagraph"/>
+        <w:pStyle w:val="Paragraphedeliste"/>
         <w:numPr>
           <w:ilvl w:val="1"/>
           <w:numId w:val="20"/>
@@ -2053,7 +2358,7 @@
     </w:p>
     <w:p>
       <w:pPr>
-        <w:pStyle w:val="Heading1"/>
+        <w:pStyle w:val="Titre1"/>
       </w:pPr>
       <w:r>
         <w:br w:type="page"/>
@@ -2132,7 +2437,7 @@
     </w:p>
     <w:p>
       <w:pPr>
-        <w:pStyle w:val="ListParagraph"/>
+        <w:pStyle w:val="Paragraphedeliste"/>
         <w:numPr>
           <w:ilvl w:val="0"/>
           <w:numId w:val="22"/>
@@ -2140,12 +2445,20 @@
         <w:spacing w:after="160" w:line="360" w:lineRule="auto"/>
       </w:pPr>
       <w:r>
-        <w:t>Valider dans la vue « Home/Index.cshtml » avoir bien utilisé LINQ afin de générer les statistiques sur les différentes entités enfant;</w:t>
+        <w:t>Valider dans la vue « Home/</w:t>
+      </w:r>
+      <w:proofErr w:type="spellStart"/>
+      <w:r>
+        <w:t>Index.cshtml</w:t>
+      </w:r>
+      <w:proofErr w:type="spellEnd"/>
+      <w:r>
+        <w:t> » avoir bien utilisé LINQ afin de générer les statistiques sur les différentes entités enfant;</w:t>
       </w:r>
     </w:p>
     <w:p>
       <w:pPr>
-        <w:pStyle w:val="ListParagraph"/>
+        <w:pStyle w:val="Paragraphedeliste"/>
         <w:numPr>
           <w:ilvl w:val="0"/>
           <w:numId w:val="22"/>
@@ -2158,7 +2471,7 @@
     </w:p>
     <w:p>
       <w:pPr>
-        <w:pStyle w:val="ListParagraph"/>
+        <w:pStyle w:val="Paragraphedeliste"/>
         <w:numPr>
           <w:ilvl w:val="0"/>
           <w:numId w:val="22"/>
@@ -2454,7 +2767,7 @@
     </w:p>
     <w:p>
       <w:pPr>
-        <w:pStyle w:val="Heading1"/>
+        <w:pStyle w:val="Titre1"/>
       </w:pPr>
       <w:r>
         <w:t>PRÉALABLE – CONFIGURATION POUR LA SESSION</w:t>
@@ -2473,7 +2786,7 @@
     </w:p>
     <w:p>
       <w:pPr>
-        <w:pStyle w:val="ListParagraph"/>
+        <w:pStyle w:val="Paragraphedeliste"/>
         <w:numPr>
           <w:ilvl w:val="0"/>
           <w:numId w:val="24"/>
@@ -2481,12 +2794,20 @@
         <w:spacing w:after="160" w:line="259" w:lineRule="auto"/>
       </w:pPr>
       <w:r>
-        <w:t>Ajoutez à votre projet le package NuGet pour utiliser le mécanisme de session.</w:t>
+        <w:t xml:space="preserve">Ajoutez à votre projet le package </w:t>
+      </w:r>
+      <w:proofErr w:type="spellStart"/>
+      <w:r>
+        <w:t>NuGet</w:t>
+      </w:r>
+      <w:proofErr w:type="spellEnd"/>
+      <w:r>
+        <w:t xml:space="preserve"> pour utiliser le mécanisme de session.</w:t>
       </w:r>
     </w:p>
     <w:p>
       <w:pPr>
-        <w:pStyle w:val="ListParagraph"/>
+        <w:pStyle w:val="Paragraphedeliste"/>
         <w:numPr>
           <w:ilvl w:val="0"/>
           <w:numId w:val="24"/>
@@ -2494,12 +2815,20 @@
         <w:spacing w:after="160" w:line="259" w:lineRule="auto"/>
       </w:pPr>
       <w:r>
-        <w:t>Ajoutez dans le fichier « Startup.cs » le code nécessaire à la configuration de la session.</w:t>
+        <w:t>Ajoutez dans le fichier « </w:t>
+      </w:r>
+      <w:proofErr w:type="spellStart"/>
+      <w:r>
+        <w:t>Startup.cs</w:t>
+      </w:r>
+      <w:proofErr w:type="spellEnd"/>
+      <w:r>
+        <w:t> » le code nécessaire à la configuration de la session.</w:t>
       </w:r>
     </w:p>
     <w:p>
       <w:pPr>
-        <w:pStyle w:val="ListParagraph"/>
+        <w:pStyle w:val="Paragraphedeliste"/>
         <w:numPr>
           <w:ilvl w:val="0"/>
           <w:numId w:val="24"/>
@@ -2507,7 +2836,15 @@
         <w:spacing w:after="160" w:line="259" w:lineRule="auto"/>
       </w:pPr>
       <w:r>
-        <w:t>Ajoutez la classe « SessionExtension » permettant la sérialisation d’objets complexes.</w:t>
+        <w:t>Ajoutez la classe « </w:t>
+      </w:r>
+      <w:proofErr w:type="spellStart"/>
+      <w:r>
+        <w:t>SessionExtension</w:t>
+      </w:r>
+      <w:proofErr w:type="spellEnd"/>
+      <w:r>
+        <w:t> » permettant la sérialisation d’objets complexes.</w:t>
       </w:r>
     </w:p>
     <w:p>
@@ -2520,7 +2857,7 @@
     </w:p>
     <w:p>
       <w:pPr>
-        <w:pStyle w:val="Heading1"/>
+        <w:pStyle w:val="Titre1"/>
         <w:ind w:left="426"/>
       </w:pPr>
       <w:r>
@@ -2538,27 +2875,72 @@
           <w:i/>
           <w:iCs/>
         </w:rPr>
-        <w:t>List&lt;int&gt;</w:t>
-      </w:r>
-      <w:r>
-        <w:t xml:space="preserve"> représentant les IDs des enfants qu’on souhaite conserver dans nos favoris. Le contrôleur FavorisController aura au final 3 actions :</w:t>
+        <w:t>List&lt;</w:t>
+      </w:r>
+      <w:proofErr w:type="spellStart"/>
+      <w:r>
+        <w:rPr>
+          <w:b/>
+          <w:bCs/>
+          <w:i/>
+          <w:iCs/>
+        </w:rPr>
+        <w:t>int</w:t>
+      </w:r>
+      <w:proofErr w:type="spellEnd"/>
+      <w:r>
+        <w:rPr>
+          <w:b/>
+          <w:bCs/>
+          <w:i/>
+          <w:iCs/>
+        </w:rPr>
+        <w:t>&gt;</w:t>
+      </w:r>
+      <w:r>
+        <w:t xml:space="preserve"> représentant les IDs des enfants qu’on souhaite conserver dans nos favoris. Le contrôleur </w:t>
+      </w:r>
+      <w:proofErr w:type="spellStart"/>
+      <w:r>
+        <w:t>FavorisController</w:t>
+      </w:r>
+      <w:proofErr w:type="spellEnd"/>
+      <w:r>
+        <w:t xml:space="preserve"> aura </w:t>
+      </w:r>
+      <w:proofErr w:type="gramStart"/>
+      <w:r>
+        <w:t>au final</w:t>
+      </w:r>
+      <w:proofErr w:type="gramEnd"/>
+      <w:r>
+        <w:t xml:space="preserve"> 3 actions :</w:t>
       </w:r>
     </w:p>
     <w:p>
       <w:pPr>
-        <w:pStyle w:val="ListParagraph"/>
+        <w:pStyle w:val="Paragraphedeliste"/>
         <w:numPr>
           <w:ilvl w:val="0"/>
           <w:numId w:val="25"/>
         </w:numPr>
         <w:spacing w:after="160" w:line="259" w:lineRule="auto"/>
       </w:pPr>
+      <w:proofErr w:type="gramStart"/>
       <w:r>
         <w:rPr>
           <w:b/>
           <w:bCs/>
         </w:rPr>
-        <w:t>Index()</w:t>
+        <w:t>Index(</w:t>
+      </w:r>
+      <w:proofErr w:type="gramEnd"/>
+      <w:r>
+        <w:rPr>
+          <w:b/>
+          <w:bCs/>
+        </w:rPr>
+        <w:t>)</w:t>
       </w:r>
       <w:r>
         <w:t> : afficher les enfants favoris (on va te donner le code)</w:t>
@@ -2566,42 +2948,112 @@
     </w:p>
     <w:p>
       <w:pPr>
-        <w:pStyle w:val="ListParagraph"/>
+        <w:pStyle w:val="Paragraphedeliste"/>
         <w:numPr>
           <w:ilvl w:val="0"/>
           <w:numId w:val="25"/>
         </w:numPr>
         <w:spacing w:after="160" w:line="259" w:lineRule="auto"/>
       </w:pPr>
+      <w:proofErr w:type="spellStart"/>
+      <w:proofErr w:type="gramStart"/>
       <w:r>
         <w:rPr>
           <w:b/>
           <w:bCs/>
         </w:rPr>
-        <w:t>AjouterUnEnfant(int id)</w:t>
-      </w:r>
-      <w:r>
-        <w:t> : ajouter un ID (int) à la liste stockée en session</w:t>
+        <w:t>AjouterUnEnfant</w:t>
+      </w:r>
+      <w:proofErr w:type="spellEnd"/>
+      <w:r>
+        <w:rPr>
+          <w:b/>
+          <w:bCs/>
+        </w:rPr>
+        <w:t>(</w:t>
+      </w:r>
+      <w:proofErr w:type="spellStart"/>
+      <w:proofErr w:type="gramEnd"/>
+      <w:r>
+        <w:rPr>
+          <w:b/>
+          <w:bCs/>
+        </w:rPr>
+        <w:t>int</w:t>
+      </w:r>
+      <w:proofErr w:type="spellEnd"/>
+      <w:r>
+        <w:rPr>
+          <w:b/>
+          <w:bCs/>
+        </w:rPr>
+        <w:t xml:space="preserve"> id)</w:t>
+      </w:r>
+      <w:r>
+        <w:t> : ajouter un ID (</w:t>
+      </w:r>
+      <w:proofErr w:type="spellStart"/>
+      <w:r>
+        <w:t>int</w:t>
+      </w:r>
+      <w:proofErr w:type="spellEnd"/>
+      <w:r>
+        <w:t>) à la liste stockée en session</w:t>
       </w:r>
     </w:p>
     <w:p>
       <w:pPr>
-        <w:pStyle w:val="ListParagraph"/>
+        <w:pStyle w:val="Paragraphedeliste"/>
         <w:numPr>
           <w:ilvl w:val="0"/>
           <w:numId w:val="25"/>
         </w:numPr>
         <w:spacing w:after="160" w:line="259" w:lineRule="auto"/>
       </w:pPr>
+      <w:proofErr w:type="spellStart"/>
+      <w:proofErr w:type="gramStart"/>
       <w:r>
         <w:rPr>
           <w:b/>
           <w:bCs/>
         </w:rPr>
-        <w:t>SupprimerUnEnfant(int id</w:t>
-      </w:r>
-      <w:r>
-        <w:t>) : supprimer un ID (int) à la liste stockée en session</w:t>
+        <w:t>SupprimerUnEnfant</w:t>
+      </w:r>
+      <w:proofErr w:type="spellEnd"/>
+      <w:r>
+        <w:rPr>
+          <w:b/>
+          <w:bCs/>
+        </w:rPr>
+        <w:t>(</w:t>
+      </w:r>
+      <w:proofErr w:type="spellStart"/>
+      <w:proofErr w:type="gramEnd"/>
+      <w:r>
+        <w:rPr>
+          <w:b/>
+          <w:bCs/>
+        </w:rPr>
+        <w:t>int</w:t>
+      </w:r>
+      <w:proofErr w:type="spellEnd"/>
+      <w:r>
+        <w:rPr>
+          <w:b/>
+          <w:bCs/>
+        </w:rPr>
+        <w:t xml:space="preserve"> id</w:t>
+      </w:r>
+      <w:r>
+        <w:t>) : supprimer un ID (</w:t>
+      </w:r>
+      <w:proofErr w:type="spellStart"/>
+      <w:r>
+        <w:t>int</w:t>
+      </w:r>
+      <w:proofErr w:type="spellEnd"/>
+      <w:r>
+        <w:t>) à la liste stockée en session</w:t>
       </w:r>
     </w:p>
     <w:p>
@@ -2611,12 +3063,28 @@
       </w:r>
       <w:r>
         <w:br/>
-        <w:t>Par la suite, vous allez devoir réaliser les actions « AjouterUnEnfant » et « SupprimerUnEnfant ».</w:t>
+        <w:t>Par la suite, vous allez devoir réaliser les actions « </w:t>
+      </w:r>
+      <w:proofErr w:type="spellStart"/>
+      <w:r>
+        <w:t>AjouterUnEnfant</w:t>
+      </w:r>
+      <w:proofErr w:type="spellEnd"/>
+      <w:r>
+        <w:t> » et « </w:t>
+      </w:r>
+      <w:proofErr w:type="spellStart"/>
+      <w:r>
+        <w:t>SupprimerUnEnfant</w:t>
+      </w:r>
+      <w:proofErr w:type="spellEnd"/>
+      <w:r>
+        <w:t> ».</w:t>
       </w:r>
     </w:p>
     <w:p>
       <w:pPr>
-        <w:pStyle w:val="Heading1"/>
+        <w:pStyle w:val="Titre1"/>
       </w:pPr>
       <w:r>
         <w:t>MODIFIER LA VUE « INDEX.CSHTML » DE FAVORIS</w:t>
@@ -2624,8 +3092,25 @@
     </w:p>
     <w:p>
       <w:r>
-        <w:t xml:space="preserve">Actuellement les données de la vue « Index.cshtml » sont hardcodées, vous devez modifier la vue afin qu’elle reçoive plutôt une </w:t>
-      </w:r>
+        <w:t>Actuellement les données de la vue « </w:t>
+      </w:r>
+      <w:proofErr w:type="spellStart"/>
+      <w:r>
+        <w:t>Index.cshtml</w:t>
+      </w:r>
+      <w:proofErr w:type="spellEnd"/>
+      <w:r>
+        <w:t xml:space="preserve"> » sont </w:t>
+      </w:r>
+      <w:proofErr w:type="spellStart"/>
+      <w:r>
+        <w:t>hardcodées</w:t>
+      </w:r>
+      <w:proofErr w:type="spellEnd"/>
+      <w:r>
+        <w:t xml:space="preserve">, vous devez modifier la vue afin qu’elle reçoive plutôt une </w:t>
+      </w:r>
+      <w:proofErr w:type="gramStart"/>
       <w:r>
         <w:rPr>
           <w:b/>
@@ -2633,7 +3118,17 @@
           <w:i/>
           <w:iCs/>
         </w:rPr>
-        <w:t>List&lt;TP2.Models.Enfant&gt;</w:t>
+        <w:t>List&lt;TP2.Models.Enfant</w:t>
+      </w:r>
+      <w:proofErr w:type="gramEnd"/>
+      <w:r>
+        <w:rPr>
+          <w:b/>
+          <w:bCs/>
+          <w:i/>
+          <w:iCs/>
+        </w:rPr>
+        <w:t>&gt;</w:t>
       </w:r>
       <w:r>
         <w:t xml:space="preserve"> comme modèle. Afin de tester le bon fonctionnement de votre vue, mettez temporairement un code ressemblant à ceci pour l’action « Index » afin d'être en mesure d'afficher les 3 premiers enfants de la base de données. Ça devrait déjà être le cas, mais bon… n’oubliez pas que votre contrôleur doit recevoir la base de données par singleton à travers son constructeur.</w:t>
@@ -2691,7 +3186,7 @@
     </w:p>
     <w:p>
       <w:pPr>
-        <w:pStyle w:val="ListParagraph"/>
+        <w:pStyle w:val="Paragraphedeliste"/>
         <w:numPr>
           <w:ilvl w:val="0"/>
           <w:numId w:val="26"/>
@@ -2704,7 +3199,7 @@
     </w:p>
     <w:p>
       <w:pPr>
-        <w:pStyle w:val="ListParagraph"/>
+        <w:pStyle w:val="Paragraphedeliste"/>
         <w:numPr>
           <w:ilvl w:val="0"/>
           <w:numId w:val="26"/>
@@ -2717,7 +3212,7 @@
     </w:p>
     <w:p>
       <w:pPr>
-        <w:pStyle w:val="ListParagraph"/>
+        <w:pStyle w:val="Paragraphedeliste"/>
         <w:numPr>
           <w:ilvl w:val="1"/>
           <w:numId w:val="26"/>
@@ -2725,12 +3220,20 @@
         <w:spacing w:after="160" w:line="259" w:lineRule="auto"/>
       </w:pPr>
       <w:r>
-        <w:t>L’action est « SupprimerUnEnfant » (faites-le avec un tag helper)</w:t>
+        <w:t>L’action est « </w:t>
+      </w:r>
+      <w:proofErr w:type="spellStart"/>
+      <w:r>
+        <w:t>SupprimerUnEnfant</w:t>
+      </w:r>
+      <w:proofErr w:type="spellEnd"/>
+      <w:r>
+        <w:t> » (faites-le avec un tag helper)</w:t>
       </w:r>
     </w:p>
     <w:p>
       <w:pPr>
-        <w:pStyle w:val="ListParagraph"/>
+        <w:pStyle w:val="Paragraphedeliste"/>
         <w:numPr>
           <w:ilvl w:val="1"/>
           <w:numId w:val="26"/>
@@ -2738,7 +3241,31 @@
         <w:spacing w:after="160" w:line="259" w:lineRule="auto"/>
       </w:pPr>
       <w:r>
-        <w:t>Un champ hidden avec le name « id » et comme value l’id de l’enfant</w:t>
+        <w:t xml:space="preserve">Un champ </w:t>
+      </w:r>
+      <w:proofErr w:type="spellStart"/>
+      <w:r>
+        <w:t>hidden</w:t>
+      </w:r>
+      <w:proofErr w:type="spellEnd"/>
+      <w:r>
+        <w:t xml:space="preserve"> avec le </w:t>
+      </w:r>
+      <w:proofErr w:type="spellStart"/>
+      <w:r>
+        <w:t>name</w:t>
+      </w:r>
+      <w:proofErr w:type="spellEnd"/>
+      <w:r>
+        <w:t xml:space="preserve"> « id » et comme value </w:t>
+      </w:r>
+      <w:proofErr w:type="spellStart"/>
+      <w:r>
+        <w:t>l’id</w:t>
+      </w:r>
+      <w:proofErr w:type="spellEnd"/>
+      <w:r>
+        <w:t xml:space="preserve"> de l’enfant</w:t>
       </w:r>
       <w:r>
         <w:t xml:space="preserve"> </w:t>
@@ -2746,7 +3273,7 @@
     </w:p>
     <w:p>
       <w:pPr>
-        <w:pStyle w:val="ListParagraph"/>
+        <w:pStyle w:val="Paragraphedeliste"/>
         <w:numPr>
           <w:ilvl w:val="0"/>
           <w:numId w:val="26"/>
@@ -2802,7 +3329,15 @@
     </w:p>
     <w:p>
       <w:r>
-        <w:t>Tester que les boutons « Supprimer » envoient bien les données au serveur (le ID de l’enfant) en créant au niveau du contrôleur une nouvelle action nommée « SupprimerUnEnfant » vide. Placez un point d’arrêt et assurez-vous que lorsque vous cliquez sur un bouton supprimer l’exécution s’arrête et que la valeur pour le paramètre « id » correspond bien à l’ID de l’enfant que vous avez cliqué!</w:t>
+        <w:t>Tester que les boutons « Supprimer » envoient bien les données au serveur (le ID de l’enfant) en créant au niveau du contrôleur une nouvelle action nommée « </w:t>
+      </w:r>
+      <w:proofErr w:type="spellStart"/>
+      <w:r>
+        <w:t>SupprimerUnEnfant</w:t>
+      </w:r>
+      <w:proofErr w:type="spellEnd"/>
+      <w:r>
+        <w:t> » vide. Placez un point d’arrêt et assurez-vous que lorsque vous cliquez sur un bouton supprimer l’exécution s’arrête et que la valeur pour le paramètre « id » correspond bien à l’ID de l’enfant que vous avez cliqué!</w:t>
       </w:r>
       <w:r>
         <w:br/>
@@ -2878,7 +3413,7 @@
     </w:p>
     <w:p>
       <w:pPr>
-        <w:pStyle w:val="Heading1"/>
+        <w:pStyle w:val="Titre1"/>
       </w:pPr>
       <w:r>
         <w:lastRenderedPageBreak/>
@@ -2887,8 +3422,13 @@
     </w:p>
     <w:p>
       <w:r>
-        <w:t>On avait mis du code temporaire pour l’action « Index ». Voici maintenant à quoi ressemble le vrai code à utiliser pour l’action. Vous devrez retaper ce-code SANS réfléchir!!!</w:t>
-      </w:r>
+        <w:t xml:space="preserve">On avait mis du code temporaire pour l’action « Index ». Voici maintenant à quoi ressemble le vrai code à utiliser pour l’action. Vous devrez retaper ce-code SANS </w:t>
+      </w:r>
+      <w:proofErr w:type="gramStart"/>
+      <w:r>
+        <w:t>réfléchir!!!</w:t>
+      </w:r>
+      <w:proofErr w:type="gramEnd"/>
     </w:p>
     <w:p>
       <w:r>
@@ -2934,7 +3474,15 @@
     </w:p>
     <w:p>
       <w:r>
-        <w:t xml:space="preserve">NONNNNN! C’est une blague! Il faut réfléchir, c’est important de comprendre ce que ce code fait et de ne pas juste le recopier comme un… un… recopieur niveau 70. Voici quelques explications : on tente de récupérer la liste </w:t>
+        <w:t xml:space="preserve">NONNNNN! C’est une blague! Il faut réfléchir, c’est important de comprendre ce que ce code fait et de ne pas juste le recopier comme un… un… </w:t>
+      </w:r>
+      <w:proofErr w:type="spellStart"/>
+      <w:r>
+        <w:t>recopieur</w:t>
+      </w:r>
+      <w:proofErr w:type="spellEnd"/>
+      <w:r>
+        <w:t xml:space="preserve"> niveau 70. Voici quelques explications : on tente de récupérer la liste </w:t>
       </w:r>
       <w:r>
         <w:rPr>
@@ -2943,11 +3491,9 @@
           <w:i/>
           <w:iCs/>
         </w:rPr>
-        <w:t>List&lt;int&gt;</w:t>
-      </w:r>
-      <w:r>
-        <w:t xml:space="preserve"> représentant les IDs des enfants qu’on souhaite conserver dans nos favoris. Ensuite, on tente de faire une recherche dans la BD pour obtenir une </w:t>
-      </w:r>
+        <w:t>List&lt;</w:t>
+      </w:r>
+      <w:proofErr w:type="spellStart"/>
       <w:r>
         <w:rPr>
           <w:b/>
@@ -2955,11 +3501,9 @@
           <w:i/>
           <w:iCs/>
         </w:rPr>
-        <w:t>List&lt;Enfant&gt;</w:t>
-      </w:r>
-      <w:r>
-        <w:t xml:space="preserve"> dont les enfants possèdent l’un des ID de la liste. On fournit ensuite cette liste à la vue. Il se peut que la </w:t>
-      </w:r>
+        <w:t>int</w:t>
+      </w:r>
+      <w:proofErr w:type="spellEnd"/>
       <w:r>
         <w:rPr>
           <w:b/>
@@ -2967,7 +3511,18 @@
           <w:i/>
           <w:iCs/>
         </w:rPr>
-        <w:t>List&lt;int&gt;</w:t>
+        <w:t>&gt;</w:t>
+      </w:r>
+      <w:r>
+        <w:t xml:space="preserve"> représentant les IDs des enfants qu’on souhaite conserver dans nos favoris. Ensuite, on tente </w:t>
+      </w:r>
+      <w:proofErr w:type="gramStart"/>
+      <w:r>
+        <w:t>de faire</w:t>
+      </w:r>
+      <w:proofErr w:type="gramEnd"/>
+      <w:r>
+        <w:t xml:space="preserve"> une recherche dans la BD pour obtenir une </w:t>
       </w:r>
       <w:r>
         <w:rPr>
@@ -2976,15 +3531,64 @@
           <w:i/>
           <w:iCs/>
         </w:rPr>
+        <w:t>List&lt;Enfant&gt;</w:t>
+      </w:r>
+      <w:r>
+        <w:t xml:space="preserve"> dont les enfants possèdent l’un des ID de la liste. On fournit ensuite cette liste à la vue. Il se peut que la </w:t>
+      </w:r>
+      <w:r>
+        <w:rPr>
+          <w:b/>
+          <w:bCs/>
+          <w:i/>
+          <w:iCs/>
+        </w:rPr>
+        <w:t>List&lt;</w:t>
+      </w:r>
+      <w:proofErr w:type="spellStart"/>
+      <w:r>
+        <w:rPr>
+          <w:b/>
+          <w:bCs/>
+          <w:i/>
+          <w:iCs/>
+        </w:rPr>
+        <w:t>int</w:t>
+      </w:r>
+      <w:proofErr w:type="spellEnd"/>
+      <w:r>
+        <w:rPr>
+          <w:b/>
+          <w:bCs/>
+          <w:i/>
+          <w:iCs/>
+        </w:rPr>
+        <w:t>&gt;</w:t>
+      </w:r>
+      <w:r>
+        <w:rPr>
+          <w:b/>
+          <w:bCs/>
+          <w:i/>
+          <w:iCs/>
+        </w:rPr>
         <w:t xml:space="preserve"> </w:t>
       </w:r>
       <w:r>
-        <w:t>soit null (quand on démarre l’application, on n’a pas nécessairement d’éléments dans notre liste de favoris encore), c’est pour cela qu’on dit que si la liste dans la session est vide, créer une nouvelle liste, pour éviter de faire planter la requête LINQ qui va suivre.</w:t>
+        <w:t xml:space="preserve">soit </w:t>
+      </w:r>
+      <w:proofErr w:type="spellStart"/>
+      <w:r>
+        <w:t>null</w:t>
+      </w:r>
+      <w:proofErr w:type="spellEnd"/>
+      <w:r>
+        <w:t xml:space="preserve"> (quand on démarre l’application, on n’a pas nécessairement d’éléments dans notre liste de favoris encore), c’est pour cela qu’on dit que si la liste dans la session est vide, créer une nouvelle liste, pour éviter de faire planter la requête LINQ qui va suivre.</w:t>
       </w:r>
     </w:p>
     <w:p>
       <w:pPr>
-        <w:pStyle w:val="Heading1"/>
+        <w:pStyle w:val="Titre1"/>
       </w:pPr>
       <w:r>
         <w:t>MODIFIER LA VUE « DETAIL.CSHTML » DE ENFANT</w:t>
@@ -2997,7 +3601,7 @@
     </w:p>
     <w:p>
       <w:pPr>
-        <w:pStyle w:val="ListParagraph"/>
+        <w:pStyle w:val="Paragraphedeliste"/>
         <w:numPr>
           <w:ilvl w:val="1"/>
           <w:numId w:val="26"/>
@@ -3005,12 +3609,20 @@
         <w:spacing w:after="160" w:line="259" w:lineRule="auto"/>
       </w:pPr>
       <w:r>
-        <w:t>L’action est « AjouterUnEnfant » du contrôleur « Favoris » (tag helper)</w:t>
+        <w:t>L’action est « </w:t>
+      </w:r>
+      <w:proofErr w:type="spellStart"/>
+      <w:r>
+        <w:t>AjouterUnEnfant</w:t>
+      </w:r>
+      <w:proofErr w:type="spellEnd"/>
+      <w:r>
+        <w:t> » du contrôleur « Favoris » (tag helper)</w:t>
       </w:r>
     </w:p>
     <w:p>
       <w:pPr>
-        <w:pStyle w:val="ListParagraph"/>
+        <w:pStyle w:val="Paragraphedeliste"/>
         <w:numPr>
           <w:ilvl w:val="1"/>
           <w:numId w:val="26"/>
@@ -3018,7 +3630,31 @@
         <w:spacing w:after="160" w:line="259" w:lineRule="auto"/>
       </w:pPr>
       <w:r>
-        <w:t>Un champ hidden avec le name « id » et comme value l’id de l’enfant</w:t>
+        <w:t xml:space="preserve">Un champ </w:t>
+      </w:r>
+      <w:proofErr w:type="spellStart"/>
+      <w:r>
+        <w:t>hidden</w:t>
+      </w:r>
+      <w:proofErr w:type="spellEnd"/>
+      <w:r>
+        <w:t xml:space="preserve"> avec le </w:t>
+      </w:r>
+      <w:proofErr w:type="spellStart"/>
+      <w:r>
+        <w:t>name</w:t>
+      </w:r>
+      <w:proofErr w:type="spellEnd"/>
+      <w:r>
+        <w:t xml:space="preserve"> « id » et comme value </w:t>
+      </w:r>
+      <w:proofErr w:type="spellStart"/>
+      <w:r>
+        <w:t>l’id</w:t>
+      </w:r>
+      <w:proofErr w:type="spellEnd"/>
+      <w:r>
+        <w:t xml:space="preserve"> de l’enfant</w:t>
       </w:r>
     </w:p>
     <w:p>
@@ -3070,7 +3706,15 @@
     </w:p>
     <w:p>
       <w:r>
-        <w:t>Tester que le bouton envoie bien les données au serveur en créant au niveau du contrôleur Favoris une nouvelle action nommée « AjouterUnEnfant » vide. Placez un point d’arrêt et assurez-vous que lorsque vous cliquez sur le bouton l’exécution s’arrête et que la valeur pour le paramètre « id » correspond bien à l’ID de l’enfant que vous avez cliqué!</w:t>
+        <w:t>Tester que le bouton envoie bien les données au serveur en créant au niveau du contrôleur Favoris une nouvelle action nommée « </w:t>
+      </w:r>
+      <w:proofErr w:type="spellStart"/>
+      <w:r>
+        <w:t>AjouterUnEnfant</w:t>
+      </w:r>
+      <w:proofErr w:type="spellEnd"/>
+      <w:r>
+        <w:t> » vide. Placez un point d’arrêt et assurez-vous que lorsque vous cliquez sur le bouton l’exécution s’arrête et que la valeur pour le paramètre « id » correspond bien à l’ID de l’enfant que vous avez cliqué!</w:t>
       </w:r>
       <w:r>
         <w:br/>
@@ -3078,7 +3722,7 @@
     </w:p>
     <w:p>
       <w:pPr>
-        <w:pStyle w:val="Heading1"/>
+        <w:pStyle w:val="Titre1"/>
       </w:pPr>
       <w:r>
         <w:lastRenderedPageBreak/>
@@ -3139,7 +3783,7 @@
     </w:p>
     <w:p>
       <w:pPr>
-        <w:pStyle w:val="Heading1"/>
+        <w:pStyle w:val="Titre1"/>
       </w:pPr>
       <w:r>
         <w:t>CODER L’ACTION « SUPPRIMERUNENFANT »</w:t>
@@ -3222,7 +3866,7 @@
     </w:p>
     <w:p>
       <w:pPr>
-        <w:pStyle w:val="Heading1"/>
+        <w:pStyle w:val="Titre1"/>
       </w:pPr>
       <w:r>
         <w:lastRenderedPageBreak/>
@@ -3432,7 +4076,23 @@
         <w:t xml:space="preserve"> </w:t>
       </w:r>
       <w:r>
-        <w:t>(P.s. Au final, rien n’a changé, mais tu as créé un petit morceau de visuel réutilisable!)</w:t>
+        <w:t>(</w:t>
+      </w:r>
+      <w:proofErr w:type="spellStart"/>
+      <w:r>
+        <w:t>P.s.</w:t>
+      </w:r>
+      <w:proofErr w:type="spellEnd"/>
+      <w:r>
+        <w:t xml:space="preserve"> </w:t>
+      </w:r>
+      <w:proofErr w:type="gramStart"/>
+      <w:r>
+        <w:t>Au final</w:t>
+      </w:r>
+      <w:proofErr w:type="gramEnd"/>
+      <w:r>
+        <w:t>, rien n’a changé, mais tu as créé un petit morceau de visuel réutilisable!)</w:t>
       </w:r>
     </w:p>
     <w:p>
@@ -3723,7 +4383,7 @@
           </w:tcPr>
           <w:p>
             <w:pPr>
-              <w:pStyle w:val="ListParagraph"/>
+              <w:pStyle w:val="Paragraphedeliste"/>
               <w:numPr>
                 <w:ilvl w:val="0"/>
                 <w:numId w:val="18"/>
@@ -3743,7 +4403,27 @@
                 <w:szCs w:val="20"/>
                 <w:lang w:eastAsia="en-CA"/>
               </w:rPr>
-              <w:t>Modification de l’action Enfant/Recherche pour filtrer la liste d’entité enfant et passer le ViewModel.</w:t>
+              <w:t xml:space="preserve">Modification de l’action Enfant/Recherche pour filtrer la liste d’entité enfant et passer le </w:t>
+            </w:r>
+            <w:proofErr w:type="spellStart"/>
+            <w:r>
+              <w:rPr>
+                <w:rFonts w:eastAsia="Times New Roman" w:cstheme="minorHAnsi"/>
+                <w:sz w:val="20"/>
+                <w:szCs w:val="20"/>
+                <w:lang w:eastAsia="en-CA"/>
+              </w:rPr>
+              <w:t>ViewModel</w:t>
+            </w:r>
+            <w:proofErr w:type="spellEnd"/>
+            <w:r>
+              <w:rPr>
+                <w:rFonts w:eastAsia="Times New Roman" w:cstheme="minorHAnsi"/>
+                <w:sz w:val="20"/>
+                <w:szCs w:val="20"/>
+                <w:lang w:eastAsia="en-CA"/>
+              </w:rPr>
+              <w:t>.</w:t>
             </w:r>
           </w:p>
         </w:tc>
@@ -3790,7 +4470,7 @@
           </w:tcPr>
           <w:p>
             <w:pPr>
-              <w:pStyle w:val="ListParagraph"/>
+              <w:pStyle w:val="Paragraphedeliste"/>
               <w:numPr>
                 <w:ilvl w:val="0"/>
                 <w:numId w:val="18"/>
@@ -3848,6 +4528,7 @@
                 <w:lang w:eastAsia="en-CA"/>
               </w:rPr>
             </w:pPr>
+            <w:proofErr w:type="spellStart"/>
             <w:r>
               <w:rPr>
                 <w:rFonts w:eastAsia="Times New Roman" w:cstheme="minorHAnsi"/>
@@ -3857,6 +4538,7 @@
               </w:rPr>
               <w:t>Vues</w:t>
             </w:r>
+            <w:proofErr w:type="spellEnd"/>
           </w:p>
         </w:tc>
       </w:tr>
@@ -3875,7 +4557,7 @@
           </w:tcPr>
           <w:p>
             <w:pPr>
-              <w:pStyle w:val="ListParagraph"/>
+              <w:pStyle w:val="Paragraphedeliste"/>
               <w:numPr>
                 <w:ilvl w:val="0"/>
                 <w:numId w:val="18"/>
@@ -3915,6 +4597,7 @@
                 <w:lang w:eastAsia="en-CA"/>
               </w:rPr>
             </w:pPr>
+            <w:proofErr w:type="spellStart"/>
             <w:r>
               <w:rPr>
                 <w:rFonts w:eastAsia="Times New Roman" w:cstheme="minorHAnsi"/>
@@ -3924,6 +4607,7 @@
               </w:rPr>
               <w:t>Vues</w:t>
             </w:r>
+            <w:proofErr w:type="spellEnd"/>
           </w:p>
         </w:tc>
       </w:tr>
@@ -4003,7 +4687,7 @@
           </w:tcPr>
           <w:p>
             <w:pPr>
-              <w:pStyle w:val="ListParagraph"/>
+              <w:pStyle w:val="Paragraphedeliste"/>
               <w:numPr>
                 <w:ilvl w:val="0"/>
                 <w:numId w:val="17"/>
@@ -4023,7 +4707,27 @@
                 <w:szCs w:val="20"/>
                 <w:lang w:eastAsia="en-CA"/>
               </w:rPr>
-              <w:t>Création du contrôleur GestionEnfantController à l’aide d’un assistant.</w:t>
+              <w:t xml:space="preserve">Création du contrôleur </w:t>
+            </w:r>
+            <w:proofErr w:type="spellStart"/>
+            <w:r>
+              <w:rPr>
+                <w:rFonts w:eastAsia="Times New Roman" w:cstheme="minorHAnsi"/>
+                <w:sz w:val="20"/>
+                <w:szCs w:val="20"/>
+                <w:lang w:eastAsia="en-CA"/>
+              </w:rPr>
+              <w:t>GestionEnfantController</w:t>
+            </w:r>
+            <w:proofErr w:type="spellEnd"/>
+            <w:r>
+              <w:rPr>
+                <w:rFonts w:eastAsia="Times New Roman" w:cstheme="minorHAnsi"/>
+                <w:sz w:val="20"/>
+                <w:szCs w:val="20"/>
+                <w:lang w:eastAsia="en-CA"/>
+              </w:rPr>
+              <w:t xml:space="preserve"> à l’aide d’un assistant.</w:t>
             </w:r>
           </w:p>
         </w:tc>
@@ -4071,7 +4775,7 @@
           </w:tcPr>
           <w:p>
             <w:pPr>
-              <w:pStyle w:val="ListParagraph"/>
+              <w:pStyle w:val="Paragraphedeliste"/>
               <w:numPr>
                 <w:ilvl w:val="0"/>
                 <w:numId w:val="17"/>
@@ -4091,7 +4795,47 @@
                 <w:szCs w:val="20"/>
                 <w:lang w:eastAsia="en-CA"/>
               </w:rPr>
-              <w:t xml:space="preserve">Création et modification de la vue GestionEnfant/Delete. (Ainsi </w:t>
+              <w:t xml:space="preserve">Création et modification de la vue </w:t>
+            </w:r>
+            <w:proofErr w:type="spellStart"/>
+            <w:r>
+              <w:rPr>
+                <w:rFonts w:eastAsia="Times New Roman" w:cstheme="minorHAnsi"/>
+                <w:sz w:val="20"/>
+                <w:szCs w:val="20"/>
+                <w:lang w:eastAsia="en-CA"/>
+              </w:rPr>
+              <w:t>GestionEnfant</w:t>
+            </w:r>
+            <w:proofErr w:type="spellEnd"/>
+            <w:r>
+              <w:rPr>
+                <w:rFonts w:eastAsia="Times New Roman" w:cstheme="minorHAnsi"/>
+                <w:sz w:val="20"/>
+                <w:szCs w:val="20"/>
+                <w:lang w:eastAsia="en-CA"/>
+              </w:rPr>
+              <w:t>/</w:t>
+            </w:r>
+            <w:proofErr w:type="spellStart"/>
+            <w:r>
+              <w:rPr>
+                <w:rFonts w:eastAsia="Times New Roman" w:cstheme="minorHAnsi"/>
+                <w:sz w:val="20"/>
+                <w:szCs w:val="20"/>
+                <w:lang w:eastAsia="en-CA"/>
+              </w:rPr>
+              <w:t>Delete</w:t>
+            </w:r>
+            <w:proofErr w:type="spellEnd"/>
+            <w:r>
+              <w:rPr>
+                <w:rFonts w:eastAsia="Times New Roman" w:cstheme="minorHAnsi"/>
+                <w:sz w:val="20"/>
+                <w:szCs w:val="20"/>
+                <w:lang w:eastAsia="en-CA"/>
+              </w:rPr>
+              <w:t xml:space="preserve">. (Ainsi </w:t>
             </w:r>
             <w:r>
               <w:rPr>
@@ -4138,6 +4882,7 @@
                 <w:lang w:eastAsia="en-CA"/>
               </w:rPr>
             </w:pPr>
+            <w:proofErr w:type="spellStart"/>
             <w:r>
               <w:rPr>
                 <w:rFonts w:eastAsia="Times New Roman" w:cstheme="minorHAnsi"/>
@@ -4147,6 +4892,7 @@
               </w:rPr>
               <w:t>Vues</w:t>
             </w:r>
+            <w:proofErr w:type="spellEnd"/>
           </w:p>
         </w:tc>
       </w:tr>
@@ -4166,7 +4912,7 @@
           </w:tcPr>
           <w:p>
             <w:pPr>
-              <w:pStyle w:val="ListParagraph"/>
+              <w:pStyle w:val="Paragraphedeliste"/>
               <w:numPr>
                 <w:ilvl w:val="0"/>
                 <w:numId w:val="17"/>
@@ -4186,7 +4932,67 @@
                 <w:szCs w:val="20"/>
                 <w:lang w:eastAsia="en-CA"/>
               </w:rPr>
-              <w:t>Modification des deux actions GestionEnfant/Delete (Get et Post) pour la suppression d’une entité enfant.</w:t>
+              <w:t xml:space="preserve">Modification des deux actions </w:t>
+            </w:r>
+            <w:proofErr w:type="spellStart"/>
+            <w:r>
+              <w:rPr>
+                <w:rFonts w:eastAsia="Times New Roman" w:cstheme="minorHAnsi"/>
+                <w:sz w:val="20"/>
+                <w:szCs w:val="20"/>
+                <w:lang w:eastAsia="en-CA"/>
+              </w:rPr>
+              <w:t>GestionEnfant</w:t>
+            </w:r>
+            <w:proofErr w:type="spellEnd"/>
+            <w:r>
+              <w:rPr>
+                <w:rFonts w:eastAsia="Times New Roman" w:cstheme="minorHAnsi"/>
+                <w:sz w:val="20"/>
+                <w:szCs w:val="20"/>
+                <w:lang w:eastAsia="en-CA"/>
+              </w:rPr>
+              <w:t>/</w:t>
+            </w:r>
+            <w:proofErr w:type="spellStart"/>
+            <w:r>
+              <w:rPr>
+                <w:rFonts w:eastAsia="Times New Roman" w:cstheme="minorHAnsi"/>
+                <w:sz w:val="20"/>
+                <w:szCs w:val="20"/>
+                <w:lang w:eastAsia="en-CA"/>
+              </w:rPr>
+              <w:t>Delete</w:t>
+            </w:r>
+            <w:proofErr w:type="spellEnd"/>
+            <w:r>
+              <w:rPr>
+                <w:rFonts w:eastAsia="Times New Roman" w:cstheme="minorHAnsi"/>
+                <w:sz w:val="20"/>
+                <w:szCs w:val="20"/>
+                <w:lang w:eastAsia="en-CA"/>
+              </w:rPr>
+              <w:t xml:space="preserve"> (</w:t>
+            </w:r>
+            <w:proofErr w:type="spellStart"/>
+            <w:r>
+              <w:rPr>
+                <w:rFonts w:eastAsia="Times New Roman" w:cstheme="minorHAnsi"/>
+                <w:sz w:val="20"/>
+                <w:szCs w:val="20"/>
+                <w:lang w:eastAsia="en-CA"/>
+              </w:rPr>
+              <w:t>Get</w:t>
+            </w:r>
+            <w:proofErr w:type="spellEnd"/>
+            <w:r>
+              <w:rPr>
+                <w:rFonts w:eastAsia="Times New Roman" w:cstheme="minorHAnsi"/>
+                <w:sz w:val="20"/>
+                <w:szCs w:val="20"/>
+                <w:lang w:eastAsia="en-CA"/>
+              </w:rPr>
+              <w:t xml:space="preserve"> et Post) pour la suppression d’une entité enfant.</w:t>
             </w:r>
           </w:p>
         </w:tc>
@@ -4233,7 +5039,7 @@
           </w:tcPr>
           <w:p>
             <w:pPr>
-              <w:pStyle w:val="ListParagraph"/>
+              <w:pStyle w:val="Paragraphedeliste"/>
               <w:numPr>
                 <w:ilvl w:val="0"/>
                 <w:numId w:val="17"/>
@@ -4253,7 +5059,27 @@
                 <w:szCs w:val="20"/>
                 <w:lang w:eastAsia="en-CA"/>
               </w:rPr>
-              <w:t>Validation du bon fonctionnement des statistiques suite à l'ajout et la suppre</w:t>
+              <w:t xml:space="preserve">Validation du bon fonctionnement des statistiques </w:t>
+            </w:r>
+            <w:proofErr w:type="gramStart"/>
+            <w:r>
+              <w:rPr>
+                <w:rFonts w:eastAsia="Times New Roman" w:cstheme="minorHAnsi"/>
+                <w:sz w:val="20"/>
+                <w:szCs w:val="20"/>
+                <w:lang w:eastAsia="en-CA"/>
+              </w:rPr>
+              <w:t>suite à</w:t>
+            </w:r>
+            <w:proofErr w:type="gramEnd"/>
+            <w:r>
+              <w:rPr>
+                <w:rFonts w:eastAsia="Times New Roman" w:cstheme="minorHAnsi"/>
+                <w:sz w:val="20"/>
+                <w:szCs w:val="20"/>
+                <w:lang w:eastAsia="en-CA"/>
+              </w:rPr>
+              <w:t xml:space="preserve"> l'ajout et la suppre</w:t>
             </w:r>
             <w:r>
               <w:rPr>
@@ -4291,6 +5117,7 @@
                 <w:lang w:eastAsia="en-CA"/>
               </w:rPr>
             </w:pPr>
+            <w:proofErr w:type="spellStart"/>
             <w:r>
               <w:rPr>
                 <w:rFonts w:eastAsia="Times New Roman" w:cstheme="minorHAnsi"/>
@@ -4300,6 +5127,7 @@
               </w:rPr>
               <w:t>Vues</w:t>
             </w:r>
+            <w:proofErr w:type="spellEnd"/>
           </w:p>
         </w:tc>
       </w:tr>
@@ -4377,7 +5205,7 @@
           </w:tcPr>
           <w:p>
             <w:pPr>
-              <w:pStyle w:val="ListParagraph"/>
+              <w:pStyle w:val="Paragraphedeliste"/>
               <w:numPr>
                 <w:ilvl w:val="0"/>
                 <w:numId w:val="17"/>
@@ -4463,7 +5291,7 @@
           </w:tcPr>
           <w:p>
             <w:pPr>
-              <w:pStyle w:val="ListParagraph"/>
+              <w:pStyle w:val="Paragraphedeliste"/>
               <w:numPr>
                 <w:ilvl w:val="0"/>
                 <w:numId w:val="17"/>
@@ -4503,6 +5331,7 @@
                 <w:lang w:eastAsia="en-CA"/>
               </w:rPr>
             </w:pPr>
+            <w:proofErr w:type="spellStart"/>
             <w:r>
               <w:rPr>
                 <w:rFonts w:eastAsia="Times New Roman" w:cstheme="minorHAnsi"/>
@@ -4510,7 +5339,17 @@
                 <w:szCs w:val="20"/>
                 <w:lang w:val="en-CA" w:eastAsia="en-CA"/>
               </w:rPr>
-              <w:t xml:space="preserve">Vues et </w:t>
+              <w:t>Vues</w:t>
+            </w:r>
+            <w:proofErr w:type="spellEnd"/>
+            <w:r>
+              <w:rPr>
+                <w:rFonts w:eastAsia="Times New Roman" w:cstheme="minorHAnsi"/>
+                <w:sz w:val="20"/>
+                <w:szCs w:val="20"/>
+                <w:lang w:val="en-CA" w:eastAsia="en-CA"/>
+              </w:rPr>
+              <w:t xml:space="preserve"> et </w:t>
             </w:r>
             <w:r>
               <w:rPr>
@@ -4540,7 +5379,7 @@
           </w:tcPr>
           <w:p>
             <w:pPr>
-              <w:pStyle w:val="ListParagraph"/>
+              <w:pStyle w:val="Paragraphedeliste"/>
               <w:numPr>
                 <w:ilvl w:val="0"/>
                 <w:numId w:val="17"/>
@@ -4560,7 +5399,27 @@
                 <w:szCs w:val="20"/>
                 <w:lang w:eastAsia="en-CA"/>
               </w:rPr>
-              <w:t>Modification du formulaire de la vue Enfant/Detail.</w:t>
+              <w:t>Modification du formulaire de la vue Enfant/</w:t>
+            </w:r>
+            <w:proofErr w:type="spellStart"/>
+            <w:r>
+              <w:rPr>
+                <w:rFonts w:eastAsia="Times New Roman" w:cstheme="minorHAnsi"/>
+                <w:sz w:val="20"/>
+                <w:szCs w:val="20"/>
+                <w:lang w:eastAsia="en-CA"/>
+              </w:rPr>
+              <w:t>Detail</w:t>
+            </w:r>
+            <w:proofErr w:type="spellEnd"/>
+            <w:r>
+              <w:rPr>
+                <w:rFonts w:eastAsia="Times New Roman" w:cstheme="minorHAnsi"/>
+                <w:sz w:val="20"/>
+                <w:szCs w:val="20"/>
+                <w:lang w:eastAsia="en-CA"/>
+              </w:rPr>
+              <w:t>.</w:t>
             </w:r>
           </w:p>
         </w:tc>
@@ -4580,6 +5439,7 @@
                 <w:lang w:eastAsia="en-CA"/>
               </w:rPr>
             </w:pPr>
+            <w:proofErr w:type="spellStart"/>
             <w:r>
               <w:rPr>
                 <w:rFonts w:eastAsia="Times New Roman" w:cstheme="minorHAnsi"/>
@@ -4589,6 +5449,7 @@
               </w:rPr>
               <w:t>Vues</w:t>
             </w:r>
+            <w:proofErr w:type="spellEnd"/>
           </w:p>
         </w:tc>
       </w:tr>
@@ -4611,7 +5472,7 @@
           </w:tcPr>
           <w:p>
             <w:pPr>
-              <w:pStyle w:val="ListParagraph"/>
+              <w:pStyle w:val="Paragraphedeliste"/>
               <w:numPr>
                 <w:ilvl w:val="0"/>
                 <w:numId w:val="17"/>
@@ -4631,7 +5492,27 @@
                 <w:szCs w:val="20"/>
                 <w:lang w:eastAsia="en-CA"/>
               </w:rPr>
-              <w:t>Création d’une action Favoris/AjouterUnEnfant pour gérer l’ajout aux favoris.</w:t>
+              <w:t>Création d’une action Favoris/</w:t>
+            </w:r>
+            <w:proofErr w:type="spellStart"/>
+            <w:r>
+              <w:rPr>
+                <w:rFonts w:eastAsia="Times New Roman" w:cstheme="minorHAnsi"/>
+                <w:sz w:val="20"/>
+                <w:szCs w:val="20"/>
+                <w:lang w:eastAsia="en-CA"/>
+              </w:rPr>
+              <w:t>AjouterUnEnfant</w:t>
+            </w:r>
+            <w:proofErr w:type="spellEnd"/>
+            <w:r>
+              <w:rPr>
+                <w:rFonts w:eastAsia="Times New Roman" w:cstheme="minorHAnsi"/>
+                <w:sz w:val="20"/>
+                <w:szCs w:val="20"/>
+                <w:lang w:eastAsia="en-CA"/>
+              </w:rPr>
+              <w:t xml:space="preserve"> pour gérer l’ajout aux favoris.</w:t>
             </w:r>
           </w:p>
         </w:tc>
@@ -4699,7 +5580,7 @@
           </w:tcPr>
           <w:p>
             <w:pPr>
-              <w:pStyle w:val="ListParagraph"/>
+              <w:pStyle w:val="Paragraphedeliste"/>
               <w:numPr>
                 <w:ilvl w:val="0"/>
                 <w:numId w:val="17"/>
@@ -4719,7 +5600,27 @@
                 <w:szCs w:val="20"/>
                 <w:lang w:eastAsia="en-CA"/>
               </w:rPr>
-              <w:t>Création d’une action Favoris/SupprimerUnEnfant pour gérer le retrait des favoris.</w:t>
+              <w:t>Création d’une action Favoris/</w:t>
+            </w:r>
+            <w:proofErr w:type="spellStart"/>
+            <w:r>
+              <w:rPr>
+                <w:rFonts w:eastAsia="Times New Roman" w:cstheme="minorHAnsi"/>
+                <w:sz w:val="20"/>
+                <w:szCs w:val="20"/>
+                <w:lang w:eastAsia="en-CA"/>
+              </w:rPr>
+              <w:t>SupprimerUnEnfant</w:t>
+            </w:r>
+            <w:proofErr w:type="spellEnd"/>
+            <w:r>
+              <w:rPr>
+                <w:rFonts w:eastAsia="Times New Roman" w:cstheme="minorHAnsi"/>
+                <w:sz w:val="20"/>
+                <w:szCs w:val="20"/>
+                <w:lang w:eastAsia="en-CA"/>
+              </w:rPr>
+              <w:t xml:space="preserve"> pour gérer le retrait des favoris.</w:t>
             </w:r>
           </w:p>
         </w:tc>
@@ -4787,7 +5688,7 @@
           </w:tcPr>
           <w:p>
             <w:pPr>
-              <w:pStyle w:val="ListParagraph"/>
+              <w:pStyle w:val="Paragraphedeliste"/>
               <w:numPr>
                 <w:ilvl w:val="0"/>
                 <w:numId w:val="17"/>
@@ -4827,6 +5728,7 @@
                 <w:lang w:eastAsia="en-CA"/>
               </w:rPr>
             </w:pPr>
+            <w:proofErr w:type="spellStart"/>
             <w:r>
               <w:rPr>
                 <w:rFonts w:eastAsia="Times New Roman" w:cstheme="minorHAnsi"/>
@@ -4836,6 +5738,7 @@
               </w:rPr>
               <w:t>Vues</w:t>
             </w:r>
+            <w:proofErr w:type="spellEnd"/>
           </w:p>
         </w:tc>
       </w:tr>
@@ -5685,7 +6588,27 @@
                 <w:szCs w:val="14"/>
                 <w:lang w:eastAsia="en-CA"/>
               </w:rPr>
-              <w:t>Afficher les informations d'un ViewModel correctement à l'utilisateur</w:t>
+              <w:t xml:space="preserve">Afficher les informations d'un </w:t>
+            </w:r>
+            <w:proofErr w:type="spellStart"/>
+            <w:r>
+              <w:rPr>
+                <w:rFonts w:eastAsia="Times New Roman" w:cstheme="minorHAnsi"/>
+                <w:sz w:val="14"/>
+                <w:szCs w:val="14"/>
+                <w:lang w:eastAsia="en-CA"/>
+              </w:rPr>
+              <w:t>ViewModel</w:t>
+            </w:r>
+            <w:proofErr w:type="spellEnd"/>
+            <w:r>
+              <w:rPr>
+                <w:rFonts w:eastAsia="Times New Roman" w:cstheme="minorHAnsi"/>
+                <w:sz w:val="14"/>
+                <w:szCs w:val="14"/>
+                <w:lang w:eastAsia="en-CA"/>
+              </w:rPr>
+              <w:t xml:space="preserve"> correctement à l'utilisateur</w:t>
             </w:r>
           </w:p>
           <w:p>
@@ -5745,8 +6668,19 @@
                 <w:szCs w:val="14"/>
                 <w:lang w:eastAsia="en-CA"/>
               </w:rPr>
-              <w:t>Utiliser des expressions implicites Razor</w:t>
-            </w:r>
+              <w:t xml:space="preserve">Utiliser des expressions implicites </w:t>
+            </w:r>
+            <w:proofErr w:type="spellStart"/>
+            <w:r>
+              <w:rPr>
+                <w:rFonts w:eastAsia="Times New Roman" w:cstheme="minorHAnsi"/>
+                <w:sz w:val="14"/>
+                <w:szCs w:val="14"/>
+                <w:lang w:eastAsia="en-CA"/>
+              </w:rPr>
+              <w:t>Razor</w:t>
+            </w:r>
+            <w:proofErr w:type="spellEnd"/>
           </w:p>
           <w:p>
             <w:pPr>
@@ -5775,8 +6709,19 @@
                 <w:szCs w:val="14"/>
                 <w:lang w:eastAsia="en-CA"/>
               </w:rPr>
-              <w:t>Utiliser des expressions explicites Razor</w:t>
-            </w:r>
+              <w:t xml:space="preserve">Utiliser des expressions explicites </w:t>
+            </w:r>
+            <w:proofErr w:type="spellStart"/>
+            <w:r>
+              <w:rPr>
+                <w:rFonts w:eastAsia="Times New Roman" w:cstheme="minorHAnsi"/>
+                <w:sz w:val="14"/>
+                <w:szCs w:val="14"/>
+                <w:lang w:eastAsia="en-CA"/>
+              </w:rPr>
+              <w:t>Razor</w:t>
+            </w:r>
+            <w:proofErr w:type="spellEnd"/>
           </w:p>
           <w:p>
             <w:pPr>
@@ -5895,7 +6840,47 @@
                 <w:szCs w:val="14"/>
                 <w:lang w:eastAsia="en-CA"/>
               </w:rPr>
-              <w:t>Utiliser les directives Razor de manière appropriées lorsque nécessaire</w:t>
+              <w:t xml:space="preserve">Utiliser les directives </w:t>
+            </w:r>
+            <w:proofErr w:type="spellStart"/>
+            <w:r>
+              <w:rPr>
+                <w:rFonts w:eastAsia="Times New Roman" w:cstheme="minorHAnsi"/>
+                <w:sz w:val="14"/>
+                <w:szCs w:val="14"/>
+                <w:lang w:eastAsia="en-CA"/>
+              </w:rPr>
+              <w:t>Razor</w:t>
+            </w:r>
+            <w:proofErr w:type="spellEnd"/>
+            <w:r>
+              <w:rPr>
+                <w:rFonts w:eastAsia="Times New Roman" w:cstheme="minorHAnsi"/>
+                <w:sz w:val="14"/>
+                <w:szCs w:val="14"/>
+                <w:lang w:eastAsia="en-CA"/>
+              </w:rPr>
+              <w:t xml:space="preserve"> de </w:t>
+            </w:r>
+            <w:proofErr w:type="gramStart"/>
+            <w:r>
+              <w:rPr>
+                <w:rFonts w:eastAsia="Times New Roman" w:cstheme="minorHAnsi"/>
+                <w:sz w:val="14"/>
+                <w:szCs w:val="14"/>
+                <w:lang w:eastAsia="en-CA"/>
+              </w:rPr>
+              <w:t>manière appropriées</w:t>
+            </w:r>
+            <w:proofErr w:type="gramEnd"/>
+            <w:r>
+              <w:rPr>
+                <w:rFonts w:eastAsia="Times New Roman" w:cstheme="minorHAnsi"/>
+                <w:sz w:val="14"/>
+                <w:szCs w:val="14"/>
+                <w:lang w:eastAsia="en-CA"/>
+              </w:rPr>
+              <w:t xml:space="preserve"> lorsque nécessaire</w:t>
             </w:r>
           </w:p>
           <w:p>
@@ -7250,7 +8235,29 @@
                 <w:szCs w:val="14"/>
                 <w:lang w:eastAsia="fr-CA"/>
               </w:rPr>
-              <w:t>Préparer une instance d'un ViewModel et la transmettre à la vue choisie devant être retournée</w:t>
+              <w:t xml:space="preserve">Préparer une instance d'un </w:t>
+            </w:r>
+            <w:proofErr w:type="spellStart"/>
+            <w:r>
+              <w:rPr>
+                <w:rFonts w:ascii="Calibri" w:eastAsia="Times New Roman" w:hAnsi="Calibri" w:cs="Times New Roman"/>
+                <w:color w:val="000000"/>
+                <w:sz w:val="14"/>
+                <w:szCs w:val="14"/>
+                <w:lang w:eastAsia="fr-CA"/>
+              </w:rPr>
+              <w:t>ViewModel</w:t>
+            </w:r>
+            <w:proofErr w:type="spellEnd"/>
+            <w:r>
+              <w:rPr>
+                <w:rFonts w:ascii="Calibri" w:eastAsia="Times New Roman" w:hAnsi="Calibri" w:cs="Times New Roman"/>
+                <w:color w:val="000000"/>
+                <w:sz w:val="14"/>
+                <w:szCs w:val="14"/>
+                <w:lang w:eastAsia="fr-CA"/>
+              </w:rPr>
+              <w:t xml:space="preserve"> et la transmettre à la vue choisie devant être retournée</w:t>
             </w:r>
           </w:p>
           <w:p>
@@ -7316,7 +8323,29 @@
                 <w:szCs w:val="14"/>
                 <w:lang w:eastAsia="fr-CA"/>
               </w:rPr>
-              <w:t>Concevoir des requêtes LINQ composées au niveau des actions (avec 1 ou * where selon le contexte)</w:t>
+              <w:t xml:space="preserve">Concevoir des requêtes LINQ composées au niveau des actions (avec 1 ou * </w:t>
+            </w:r>
+            <w:proofErr w:type="spellStart"/>
+            <w:r>
+              <w:rPr>
+                <w:rFonts w:ascii="Calibri" w:eastAsia="Times New Roman" w:hAnsi="Calibri" w:cs="Times New Roman"/>
+                <w:color w:val="000000"/>
+                <w:sz w:val="14"/>
+                <w:szCs w:val="14"/>
+                <w:lang w:eastAsia="fr-CA"/>
+              </w:rPr>
+              <w:t>where</w:t>
+            </w:r>
+            <w:proofErr w:type="spellEnd"/>
+            <w:r>
+              <w:rPr>
+                <w:rFonts w:ascii="Calibri" w:eastAsia="Times New Roman" w:hAnsi="Calibri" w:cs="Times New Roman"/>
+                <w:color w:val="000000"/>
+                <w:sz w:val="14"/>
+                <w:szCs w:val="14"/>
+                <w:lang w:eastAsia="fr-CA"/>
+              </w:rPr>
+              <w:t xml:space="preserve"> selon le contexte)</w:t>
             </w:r>
           </w:p>
           <w:p>
@@ -7448,7 +8477,51 @@
                 <w:szCs w:val="14"/>
                 <w:lang w:eastAsia="fr-CA"/>
               </w:rPr>
-              <w:t>Configurer, lorsque nécessaire, l'utilisation des bons verbes HTTP pour les actions du contrôleur (HttpGet/HttpPost)</w:t>
+              <w:t>Configurer, lorsque nécessaire, l'utilisation des bons verbes HTTP pour les actions du contrôleur (</w:t>
+            </w:r>
+            <w:proofErr w:type="spellStart"/>
+            <w:r>
+              <w:rPr>
+                <w:rFonts w:ascii="Calibri" w:eastAsia="Times New Roman" w:hAnsi="Calibri" w:cs="Times New Roman"/>
+                <w:color w:val="000000"/>
+                <w:sz w:val="14"/>
+                <w:szCs w:val="14"/>
+                <w:lang w:eastAsia="fr-CA"/>
+              </w:rPr>
+              <w:t>HttpGet</w:t>
+            </w:r>
+            <w:proofErr w:type="spellEnd"/>
+            <w:r>
+              <w:rPr>
+                <w:rFonts w:ascii="Calibri" w:eastAsia="Times New Roman" w:hAnsi="Calibri" w:cs="Times New Roman"/>
+                <w:color w:val="000000"/>
+                <w:sz w:val="14"/>
+                <w:szCs w:val="14"/>
+                <w:lang w:eastAsia="fr-CA"/>
+              </w:rPr>
+              <w:t>/</w:t>
+            </w:r>
+            <w:proofErr w:type="spellStart"/>
+            <w:r>
+              <w:rPr>
+                <w:rFonts w:ascii="Calibri" w:eastAsia="Times New Roman" w:hAnsi="Calibri" w:cs="Times New Roman"/>
+                <w:color w:val="000000"/>
+                <w:sz w:val="14"/>
+                <w:szCs w:val="14"/>
+                <w:lang w:eastAsia="fr-CA"/>
+              </w:rPr>
+              <w:t>HttpPost</w:t>
+            </w:r>
+            <w:proofErr w:type="spellEnd"/>
+            <w:r>
+              <w:rPr>
+                <w:rFonts w:ascii="Calibri" w:eastAsia="Times New Roman" w:hAnsi="Calibri" w:cs="Times New Roman"/>
+                <w:color w:val="000000"/>
+                <w:sz w:val="14"/>
+                <w:szCs w:val="14"/>
+                <w:lang w:eastAsia="fr-CA"/>
+              </w:rPr>
+              <w:t>)</w:t>
             </w:r>
           </w:p>
           <w:p>
@@ -9034,8 +10107,19 @@
                 <w:szCs w:val="14"/>
                 <w:lang w:eastAsia="en-CA"/>
               </w:rPr>
-              <w:t>Vérifier l'état du modèle reçu par un contrôleur à l'aide du ModelState</w:t>
-            </w:r>
+              <w:t xml:space="preserve">Vérifier l'état du modèle reçu par un contrôleur à l'aide du </w:t>
+            </w:r>
+            <w:proofErr w:type="spellStart"/>
+            <w:r>
+              <w:rPr>
+                <w:rFonts w:eastAsia="Times New Roman" w:cstheme="minorHAnsi"/>
+                <w:sz w:val="14"/>
+                <w:szCs w:val="14"/>
+                <w:lang w:eastAsia="en-CA"/>
+              </w:rPr>
+              <w:t>ModelState</w:t>
+            </w:r>
+            <w:proofErr w:type="spellEnd"/>
           </w:p>
         </w:tc>
         <w:tc>
@@ -9251,8 +10335,20 @@
                 <w:szCs w:val="16"/>
                 <w:lang w:eastAsia="fr-CA"/>
               </w:rPr>
-              <w:t xml:space="preserve"> correctement..</w:t>
-            </w:r>
+              <w:t xml:space="preserve"> </w:t>
+            </w:r>
+            <w:proofErr w:type="gramStart"/>
+            <w:r>
+              <w:rPr>
+                <w:rFonts w:ascii="Calibri" w:eastAsia="Times New Roman" w:hAnsi="Calibri" w:cs="Times New Roman"/>
+                <w:color w:val="000000"/>
+                <w:sz w:val="16"/>
+                <w:szCs w:val="16"/>
+                <w:lang w:eastAsia="fr-CA"/>
+              </w:rPr>
+              <w:t>correctement..</w:t>
+            </w:r>
+            <w:proofErr w:type="gramEnd"/>
           </w:p>
         </w:tc>
         <w:tc>
@@ -10409,8 +11505,20 @@
                 <w:szCs w:val="16"/>
                 <w:lang w:eastAsia="fr-CA"/>
               </w:rPr>
-              <w:t xml:space="preserve"> correctement..</w:t>
-            </w:r>
+              <w:t xml:space="preserve"> </w:t>
+            </w:r>
+            <w:proofErr w:type="gramStart"/>
+            <w:r>
+              <w:rPr>
+                <w:rFonts w:ascii="Calibri" w:eastAsia="Times New Roman" w:hAnsi="Calibri" w:cs="Times New Roman"/>
+                <w:color w:val="000000"/>
+                <w:sz w:val="16"/>
+                <w:szCs w:val="16"/>
+                <w:lang w:eastAsia="fr-CA"/>
+              </w:rPr>
+              <w:t>correctement..</w:t>
+            </w:r>
+            <w:proofErr w:type="gramEnd"/>
           </w:p>
         </w:tc>
         <w:tc>
@@ -11189,7 +12297,7 @@
 <w:hdr xmlns:wpc="http://schemas.microsoft.com/office/word/2010/wordprocessingCanvas" xmlns:cx="http://schemas.microsoft.com/office/drawing/2014/chartex" xmlns:cx1="http://schemas.microsoft.com/office/drawing/2015/9/8/chartex" xmlns:cx2="http://schemas.microsoft.com/office/drawing/2015/10/21/chartex" xmlns:cx3="http://schemas.microsoft.com/office/drawing/2016/5/9/chartex" xmlns:cx4="http://schemas.microsoft.com/office/drawing/2016/5/10/chartex" xmlns:cx5="http://schemas.microsoft.com/office/drawing/2016/5/11/chartex" xmlns:cx6="http://schemas.microsoft.com/office/drawing/2016/5/12/chartex" xmlns:cx7="http://schemas.microsoft.com/office/drawing/2016/5/13/chartex" xmlns:cx8="http://schemas.microsoft.com/office/drawing/2016/5/14/chartex" xmlns:mc="http://schemas.openxmlformats.org/markup-compatibility/2006" xmlns:aink="http://schemas.microsoft.com/office/drawing/2016/ink" xmlns:am3d="http://schemas.microsoft.com/office/drawing/2017/model3d" xmlns:o="urn:schemas-microsoft-com:office:office" xmlns:oel="http://schemas.microsoft.com/office/2019/extlst" xmlns:r="http://schemas.openxmlformats.org/officeDocument/2006/relationships" xmlns:m="http://schemas.openxmlformats.org/officeDocument/2006/math" xmlns:v="urn:schemas-microsoft-com:vml" xmlns:wp14="http://schemas.microsoft.com/office/word/2010/wordprocessingDrawing" xmlns:wp="http://schemas.openxmlformats.org/drawingml/2006/wordprocessingDrawing" xmlns:w10="urn:schemas-microsoft-com:office:word" xmlns:w="http://schemas.openxmlformats.org/wordprocessingml/2006/main" xmlns:w14="http://schemas.microsoft.com/office/word/2010/wordml" xmlns:w15="http://schemas.microsoft.com/office/word/2012/wordml" xmlns:w16cex="http://schemas.microsoft.com/office/word/2018/wordml/cex" xmlns:w16cid="http://schemas.microsoft.com/office/word/2016/wordml/cid" xmlns:w16="http://schemas.microsoft.com/office/word/2018/wordml" xmlns:w16sdtdh="http://schemas.microsoft.com/office/word/2020/wordml/sdtdatahash" xmlns:w16se="http://schemas.microsoft.com/office/word/2015/wordml/symex" xmlns:wpg="http://schemas.microsoft.com/office/word/2010/wordprocessingGroup" xmlns:wpi="http://schemas.microsoft.com/office/word/2010/wordprocessingInk" xmlns:wne="http://schemas.microsoft.com/office/word/2006/wordml" xmlns:wps="http://schemas.microsoft.com/office/word/2010/wordprocessingShape" mc:Ignorable="w14 w15 w16se w16cid w16 w16cex w16sdtdh wp14">
   <w:p>
     <w:pPr>
-      <w:pStyle w:val="Header"/>
+      <w:pStyle w:val="En-tte"/>
       <w:jc w:val="right"/>
     </w:pPr>
     <w:r>
@@ -11201,7 +12309,7 @@
   </w:p>
   <w:p>
     <w:pPr>
-      <w:pStyle w:val="Header"/>
+      <w:pStyle w:val="En-tte"/>
     </w:pPr>
   </w:p>
 </w:hdr>
@@ -14580,11 +15688,11 @@
       <w:lang w:val="fr-CA"/>
     </w:rPr>
   </w:style>
-  <w:style w:type="paragraph" w:styleId="Heading1">
+  <w:style w:type="paragraph" w:styleId="Titre1">
     <w:name w:val="heading 1"/>
     <w:basedOn w:val="Normal"/>
     <w:next w:val="Normal"/>
-    <w:link w:val="Heading1Char"/>
+    <w:link w:val="Titre1Car"/>
     <w:uiPriority w:val="9"/>
     <w:qFormat/>
     <w:rsid w:val="00842B55"/>
@@ -14600,11 +15708,11 @@
       <w:szCs w:val="32"/>
     </w:rPr>
   </w:style>
-  <w:style w:type="paragraph" w:styleId="Heading2">
+  <w:style w:type="paragraph" w:styleId="Titre2">
     <w:name w:val="heading 2"/>
-    <w:basedOn w:val="ListParagraph"/>
+    <w:basedOn w:val="Paragraphedeliste"/>
     <w:next w:val="Normal"/>
-    <w:link w:val="Heading2Char"/>
+    <w:link w:val="Titre2Car"/>
     <w:uiPriority w:val="9"/>
     <w:unhideWhenUsed/>
     <w:qFormat/>
@@ -14621,13 +15729,13 @@
       <w:szCs w:val="24"/>
     </w:rPr>
   </w:style>
-  <w:style w:type="character" w:default="1" w:styleId="DefaultParagraphFont">
+  <w:style w:type="character" w:default="1" w:styleId="Policepardfaut">
     <w:name w:val="Default Paragraph Font"/>
     <w:uiPriority w:val="1"/>
     <w:semiHidden/>
     <w:unhideWhenUsed/>
   </w:style>
-  <w:style w:type="table" w:default="1" w:styleId="TableNormal">
+  <w:style w:type="table" w:default="1" w:styleId="TableauNormal">
     <w:name w:val="Normal Table"/>
     <w:uiPriority w:val="99"/>
     <w:semiHidden/>
@@ -14642,16 +15750,16 @@
       </w:tblCellMar>
     </w:tblPr>
   </w:style>
-  <w:style w:type="numbering" w:default="1" w:styleId="NoList">
+  <w:style w:type="numbering" w:default="1" w:styleId="Aucuneliste">
     <w:name w:val="No List"/>
     <w:uiPriority w:val="99"/>
     <w:semiHidden/>
     <w:unhideWhenUsed/>
   </w:style>
-  <w:style w:type="paragraph" w:styleId="Header">
+  <w:style w:type="paragraph" w:styleId="En-tte">
     <w:name w:val="header"/>
     <w:basedOn w:val="Normal"/>
-    <w:link w:val="HeaderChar"/>
+    <w:link w:val="En-tteCar"/>
     <w:uiPriority w:val="99"/>
     <w:unhideWhenUsed/>
     <w:rsid w:val="0018164F"/>
@@ -14663,20 +15771,20 @@
       <w:spacing w:after="0" w:line="240" w:lineRule="auto"/>
     </w:pPr>
   </w:style>
-  <w:style w:type="character" w:customStyle="1" w:styleId="HeaderChar">
-    <w:name w:val="Header Char"/>
-    <w:basedOn w:val="DefaultParagraphFont"/>
-    <w:link w:val="Header"/>
+  <w:style w:type="character" w:customStyle="1" w:styleId="En-tteCar">
+    <w:name w:val="En-tête Car"/>
+    <w:basedOn w:val="Policepardfaut"/>
+    <w:link w:val="En-tte"/>
     <w:uiPriority w:val="99"/>
     <w:rsid w:val="0018164F"/>
     <w:rPr>
       <w:lang w:val="fr-CA"/>
     </w:rPr>
   </w:style>
-  <w:style w:type="paragraph" w:styleId="Footer">
+  <w:style w:type="paragraph" w:styleId="Pieddepage">
     <w:name w:val="footer"/>
     <w:basedOn w:val="Normal"/>
-    <w:link w:val="FooterChar"/>
+    <w:link w:val="PieddepageCar"/>
     <w:uiPriority w:val="99"/>
     <w:unhideWhenUsed/>
     <w:rsid w:val="0018164F"/>
@@ -14688,20 +15796,20 @@
       <w:spacing w:after="0" w:line="240" w:lineRule="auto"/>
     </w:pPr>
   </w:style>
-  <w:style w:type="character" w:customStyle="1" w:styleId="FooterChar">
-    <w:name w:val="Footer Char"/>
-    <w:basedOn w:val="DefaultParagraphFont"/>
-    <w:link w:val="Footer"/>
+  <w:style w:type="character" w:customStyle="1" w:styleId="PieddepageCar">
+    <w:name w:val="Pied de page Car"/>
+    <w:basedOn w:val="Policepardfaut"/>
+    <w:link w:val="Pieddepage"/>
     <w:uiPriority w:val="99"/>
     <w:rsid w:val="0018164F"/>
     <w:rPr>
       <w:lang w:val="fr-CA"/>
     </w:rPr>
   </w:style>
-  <w:style w:type="character" w:customStyle="1" w:styleId="Heading1Char">
-    <w:name w:val="Heading 1 Char"/>
-    <w:basedOn w:val="DefaultParagraphFont"/>
-    <w:link w:val="Heading1"/>
+  <w:style w:type="character" w:customStyle="1" w:styleId="Titre1Car">
+    <w:name w:val="Titre 1 Car"/>
+    <w:basedOn w:val="Policepardfaut"/>
+    <w:link w:val="Titre1"/>
     <w:uiPriority w:val="9"/>
     <w:rsid w:val="00842B55"/>
     <w:rPr>
@@ -14713,7 +15821,7 @@
   </w:style>
   <w:style w:type="paragraph" w:customStyle="1" w:styleId="answer">
     <w:name w:val="answer"/>
-    <w:basedOn w:val="Heading1"/>
+    <w:basedOn w:val="Titre1"/>
     <w:next w:val="Normal"/>
     <w:link w:val="answerCar"/>
     <w:qFormat/>
@@ -14727,10 +15835,10 @@
       <w:szCs w:val="24"/>
     </w:rPr>
   </w:style>
-  <w:style w:type="paragraph" w:styleId="ListParagraph">
+  <w:style w:type="paragraph" w:styleId="Paragraphedeliste">
     <w:name w:val="List Paragraph"/>
     <w:basedOn w:val="Normal"/>
-    <w:link w:val="ListParagraphChar"/>
+    <w:link w:val="ParagraphedelisteCar"/>
     <w:uiPriority w:val="34"/>
     <w:qFormat/>
     <w:rsid w:val="003F658D"/>
@@ -14741,7 +15849,7 @@
   </w:style>
   <w:style w:type="character" w:customStyle="1" w:styleId="answerCar">
     <w:name w:val="answer Car"/>
-    <w:basedOn w:val="DefaultParagraphFont"/>
+    <w:basedOn w:val="Policepardfaut"/>
     <w:link w:val="answer"/>
     <w:rsid w:val="00004B19"/>
     <w:rPr>
@@ -14751,9 +15859,9 @@
       <w:lang w:val="fr-CA"/>
     </w:rPr>
   </w:style>
-  <w:style w:type="character" w:styleId="Hyperlink">
+  <w:style w:type="character" w:styleId="Lienhypertexte">
     <w:name w:val="Hyperlink"/>
-    <w:basedOn w:val="DefaultParagraphFont"/>
+    <w:basedOn w:val="Policepardfaut"/>
     <w:uiPriority w:val="99"/>
     <w:unhideWhenUsed/>
     <w:rsid w:val="00C711AE"/>
@@ -14762,9 +15870,9 @@
       <w:u w:val="single"/>
     </w:rPr>
   </w:style>
-  <w:style w:type="character" w:styleId="UnresolvedMention">
+  <w:style w:type="character" w:styleId="Mentionnonrsolue">
     <w:name w:val="Unresolved Mention"/>
-    <w:basedOn w:val="DefaultParagraphFont"/>
+    <w:basedOn w:val="Policepardfaut"/>
     <w:uiPriority w:val="99"/>
     <w:semiHidden/>
     <w:unhideWhenUsed/>
@@ -14774,9 +15882,9 @@
       <w:shd w:val="clear" w:color="auto" w:fill="E1DFDD"/>
     </w:rPr>
   </w:style>
-  <w:style w:type="character" w:styleId="FollowedHyperlink">
+  <w:style w:type="character" w:styleId="Lienhypertextesuivivisit">
     <w:name w:val="FollowedHyperlink"/>
-    <w:basedOn w:val="DefaultParagraphFont"/>
+    <w:basedOn w:val="Policepardfaut"/>
     <w:uiPriority w:val="99"/>
     <w:semiHidden/>
     <w:unhideWhenUsed/>
@@ -14786,9 +15894,9 @@
       <w:u w:val="single"/>
     </w:rPr>
   </w:style>
-  <w:style w:type="table" w:styleId="GridTable4">
+  <w:style w:type="table" w:styleId="TableauGrille4">
     <w:name w:val="Grid Table 4"/>
-    <w:basedOn w:val="TableNormal"/>
+    <w:basedOn w:val="TableauNormal"/>
     <w:uiPriority w:val="49"/>
     <w:rsid w:val="00FD38CC"/>
     <w:pPr>
@@ -14865,10 +15973,10 @@
       </w:tcPr>
     </w:tblStylePr>
   </w:style>
-  <w:style w:type="paragraph" w:styleId="FootnoteText">
+  <w:style w:type="paragraph" w:styleId="Notedebasdepage">
     <w:name w:val="footnote text"/>
     <w:basedOn w:val="Normal"/>
-    <w:link w:val="FootnoteTextChar"/>
+    <w:link w:val="NotedebasdepageCar"/>
     <w:uiPriority w:val="99"/>
     <w:semiHidden/>
     <w:unhideWhenUsed/>
@@ -14881,10 +15989,10 @@
       <w:szCs w:val="20"/>
     </w:rPr>
   </w:style>
-  <w:style w:type="character" w:customStyle="1" w:styleId="FootnoteTextChar">
-    <w:name w:val="Footnote Text Char"/>
-    <w:basedOn w:val="DefaultParagraphFont"/>
-    <w:link w:val="FootnoteText"/>
+  <w:style w:type="character" w:customStyle="1" w:styleId="NotedebasdepageCar">
+    <w:name w:val="Note de bas de page Car"/>
+    <w:basedOn w:val="Policepardfaut"/>
+    <w:link w:val="Notedebasdepage"/>
     <w:uiPriority w:val="99"/>
     <w:semiHidden/>
     <w:rsid w:val="00FD38CC"/>
@@ -14894,9 +16002,9 @@
       <w:lang w:val="fr-CA"/>
     </w:rPr>
   </w:style>
-  <w:style w:type="character" w:styleId="FootnoteReference">
+  <w:style w:type="character" w:styleId="Appelnotedebasdep">
     <w:name w:val="footnote reference"/>
-    <w:basedOn w:val="DefaultParagraphFont"/>
+    <w:basedOn w:val="Policepardfaut"/>
     <w:uiPriority w:val="99"/>
     <w:semiHidden/>
     <w:unhideWhenUsed/>
@@ -14922,7 +16030,7 @@
   </w:style>
   <w:style w:type="character" w:customStyle="1" w:styleId="violetCar">
     <w:name w:val="violet Car"/>
-    <w:basedOn w:val="DefaultParagraphFont"/>
+    <w:basedOn w:val="Policepardfaut"/>
     <w:link w:val="violet"/>
     <w:rsid w:val="003509A9"/>
     <w:rPr>
@@ -14932,10 +16040,10 @@
       <w:lang w:val="fr-CA"/>
     </w:rPr>
   </w:style>
-  <w:style w:type="character" w:customStyle="1" w:styleId="Heading2Char">
-    <w:name w:val="Heading 2 Char"/>
-    <w:basedOn w:val="DefaultParagraphFont"/>
-    <w:link w:val="Heading2"/>
+  <w:style w:type="character" w:customStyle="1" w:styleId="Titre2Car">
+    <w:name w:val="Titre 2 Car"/>
+    <w:basedOn w:val="Policepardfaut"/>
+    <w:link w:val="Titre2"/>
     <w:uiPriority w:val="9"/>
     <w:rsid w:val="00842B55"/>
     <w:rPr>
@@ -14946,10 +16054,10 @@
       <w:lang w:val="fr-CA"/>
     </w:rPr>
   </w:style>
-  <w:style w:type="character" w:customStyle="1" w:styleId="ListParagraphChar">
-    <w:name w:val="List Paragraph Char"/>
-    <w:basedOn w:val="DefaultParagraphFont"/>
-    <w:link w:val="ListParagraph"/>
+  <w:style w:type="character" w:customStyle="1" w:styleId="ParagraphedelisteCar">
+    <w:name w:val="Paragraphe de liste Car"/>
+    <w:basedOn w:val="Policepardfaut"/>
+    <w:link w:val="Paragraphedeliste"/>
     <w:uiPriority w:val="34"/>
     <w:rsid w:val="0014386F"/>
     <w:rPr>
@@ -15243,6 +16351,14 @@
 </file>
 
 <file path=customXml/item1.xml><?xml version="1.0" encoding="utf-8"?>
+<p:properties xmlns:p="http://schemas.microsoft.com/office/2006/metadata/properties" xmlns:xsi="http://www.w3.org/2001/XMLSchema-instance" xmlns:pc="http://schemas.microsoft.com/office/infopath/2007/PartnerControls">
+  <documentManagement>
+    <ReferenceId xmlns="bfef7af8-e9ff-4c17-aa15-c65e531afe94" xsi:nil="true"/>
+  </documentManagement>
+</p:properties>
+</file>
+
+<file path=customXml/item2.xml><?xml version="1.0" encoding="utf-8"?>
 <ct:contentTypeSchema xmlns:ct="http://schemas.microsoft.com/office/2006/metadata/contentType" xmlns:ma="http://schemas.microsoft.com/office/2006/metadata/properties/metaAttributes" ct:_="" ma:_="" ma:contentTypeName="Document" ma:contentTypeID="0x010100039DB28DFF5AEE4BB6A6943E4D37FD00" ma:contentTypeVersion="3" ma:contentTypeDescription="Crée un document." ma:contentTypeScope="" ma:versionID="877ac9318d37d454007f365a2600bc52">
   <xsd:schema xmlns:xsd="http://www.w3.org/2001/XMLSchema" xmlns:xs="http://www.w3.org/2001/XMLSchema" xmlns:p="http://schemas.microsoft.com/office/2006/metadata/properties" xmlns:ns2="bfef7af8-e9ff-4c17-aa15-c65e531afe94" targetNamespace="http://schemas.microsoft.com/office/2006/metadata/properties" ma:root="true" ma:fieldsID="19cc947c233a153d2a88fd3ff670ac08" ns2:_="">
     <xsd:import namespace="bfef7af8-e9ff-4c17-aa15-c65e531afe94"/>
@@ -15380,19 +16496,7 @@
 </ct:contentTypeSchema>
 </file>
 
-<file path=customXml/item2.xml><?xml version="1.0" encoding="utf-8"?>
-<p:properties xmlns:p="http://schemas.microsoft.com/office/2006/metadata/properties" xmlns:xsi="http://www.w3.org/2001/XMLSchema-instance" xmlns:pc="http://schemas.microsoft.com/office/infopath/2007/PartnerControls">
-  <documentManagement>
-    <ReferenceId xmlns="bfef7af8-e9ff-4c17-aa15-c65e531afe94" xsi:nil="true"/>
-  </documentManagement>
-</p:properties>
-</file>
-
 <file path=customXml/item3.xml><?xml version="1.0" encoding="utf-8"?>
-<b:Sources xmlns:b="http://schemas.openxmlformats.org/officeDocument/2006/bibliography" xmlns="http://schemas.openxmlformats.org/officeDocument/2006/bibliography" SelectedStyle="\APASixthEditionOfficeOnline.xsl" StyleName="APA" Version="6"/>
-</file>
-
-<file path=customXml/item4.xml><?xml version="1.0" encoding="utf-8"?>
 <?mso-contentType ?>
 <FormTemplates xmlns="http://schemas.microsoft.com/sharepoint/v3/contenttype/forms">
   <Display>DocumentLibraryForm</Display>
@@ -15401,38 +16505,50 @@
 </FormTemplates>
 </file>
 
+<file path=customXml/item4.xml><?xml version="1.0" encoding="utf-8"?>
+<b:Sources xmlns:b="http://schemas.openxmlformats.org/officeDocument/2006/bibliography" xmlns="http://schemas.openxmlformats.org/officeDocument/2006/bibliography" SelectedStyle="\APASixthEditionOfficeOnline.xsl" StyleName="APA" Version="6"/>
+</file>
+
 <file path=customXml/itemProps1.xml><?xml version="1.0" encoding="utf-8"?>
-<ds:datastoreItem xmlns:ds="http://schemas.openxmlformats.org/officeDocument/2006/customXml" ds:itemID="{40B88A99-BF37-4655-A2D5-F47A3612D1BD}"/>
+<ds:datastoreItem xmlns:ds="http://schemas.openxmlformats.org/officeDocument/2006/customXml" ds:itemID="{E82E2970-FD20-4216-BE39-09B4B6AA0DB7}">
+  <ds:schemaRefs>
+    <ds:schemaRef ds:uri="http://schemas.microsoft.com/office/2006/metadata/properties"/>
+    <ds:schemaRef ds:uri="http://schemas.microsoft.com/office/infopath/2007/PartnerControls"/>
+    <ds:schemaRef ds:uri="bfef7af8-e9ff-4c17-aa15-c65e531afe94"/>
+  </ds:schemaRefs>
+</ds:datastoreItem>
 </file>
 
 <file path=customXml/itemProps2.xml><?xml version="1.0" encoding="utf-8"?>
-<ds:datastoreItem xmlns:ds="http://schemas.openxmlformats.org/officeDocument/2006/customXml" ds:itemID="{E82E2970-FD20-4216-BE39-09B4B6AA0DB7}">
+<ds:datastoreItem xmlns:ds="http://schemas.openxmlformats.org/officeDocument/2006/customXml" ds:itemID="{40B88A99-BF37-4655-A2D5-F47A3612D1BD}">
   <ds:schemaRefs>
-    <ds:schemaRef ds:uri="http://purl.org/dc/dcmitype/"/>
+    <ds:schemaRef ds:uri="http://schemas.microsoft.com/office/2006/metadata/contentType"/>
+    <ds:schemaRef ds:uri="http://schemas.microsoft.com/office/2006/metadata/properties/metaAttributes"/>
+    <ds:schemaRef ds:uri="http://www.w3.org/2001/XMLSchema"/>
+    <ds:schemaRef ds:uri="http://schemas.microsoft.com/office/2006/metadata/properties"/>
+    <ds:schemaRef ds:uri="bfef7af8-e9ff-4c17-aa15-c65e531afe94"/>
+    <ds:schemaRef ds:uri="http://schemas.microsoft.com/office/2006/documentManagement/types"/>
+    <ds:schemaRef ds:uri="http://schemas.microsoft.com/office/infopath/2007/PartnerControls"/>
+    <ds:schemaRef ds:uri="http://schemas.openxmlformats.org/package/2006/metadata/core-properties"/>
     <ds:schemaRef ds:uri="http://purl.org/dc/elements/1.1/"/>
-    <ds:schemaRef ds:uri="http://schemas.microsoft.com/office/2006/metadata/properties"/>
-    <ds:schemaRef ds:uri="http://schemas.openxmlformats.org/package/2006/metadata/core-properties"/>
-    <ds:schemaRef ds:uri="http://schemas.microsoft.com/office/2006/documentManagement/types"/>
     <ds:schemaRef ds:uri="http://purl.org/dc/terms/"/>
-    <ds:schemaRef ds:uri="http://schemas.microsoft.com/office/infopath/2007/PartnerControls"/>
-    <ds:schemaRef ds:uri="402449c1-179d-48c4-9422-13d234b0788f"/>
-    <ds:schemaRef ds:uri="http://www.w3.org/XML/1998/namespace"/>
+    <ds:schemaRef ds:uri="http://schemas.microsoft.com/internal/obd"/>
   </ds:schemaRefs>
 </ds:datastoreItem>
 </file>
 
 <file path=customXml/itemProps3.xml><?xml version="1.0" encoding="utf-8"?>
+<ds:datastoreItem xmlns:ds="http://schemas.openxmlformats.org/officeDocument/2006/customXml" ds:itemID="{282F7136-54AA-42DA-A437-3A7073ED95C7}">
+  <ds:schemaRefs>
+    <ds:schemaRef ds:uri="http://schemas.microsoft.com/sharepoint/v3/contenttype/forms"/>
+  </ds:schemaRefs>
+</ds:datastoreItem>
+</file>
+
+<file path=customXml/itemProps4.xml><?xml version="1.0" encoding="utf-8"?>
 <ds:datastoreItem xmlns:ds="http://schemas.openxmlformats.org/officeDocument/2006/customXml" ds:itemID="{AE3B4F16-6F13-4DE3-AAE9-D6367F60C5FF}">
   <ds:schemaRefs>
     <ds:schemaRef ds:uri="http://schemas.openxmlformats.org/officeDocument/2006/bibliography"/>
   </ds:schemaRefs>
 </ds:datastoreItem>
-</file>
-
-<file path=customXml/itemProps4.xml><?xml version="1.0" encoding="utf-8"?>
-<ds:datastoreItem xmlns:ds="http://schemas.openxmlformats.org/officeDocument/2006/customXml" ds:itemID="{282F7136-54AA-42DA-A437-3A7073ED95C7}">
-  <ds:schemaRefs>
-    <ds:schemaRef ds:uri="http://schemas.microsoft.com/sharepoint/v3/contenttype/forms"/>
-  </ds:schemaRefs>
-</ds:datastoreItem>
 </file>
</xml_diff>